<commit_message>
Completed bioaccumulation unit tests and documentation. Organized Chemicals/Test directory for clarity.
</commit_message>
<xml_diff>
--- a/Chemicals/DOCS/AQUATOXBioaccumulationModel.docx
+++ b/Chemicals/DOCS/AQUATOXBioaccumulationModel.docx
@@ -78,7 +78,13 @@
         <w:rPr>
           <w:bCs/>
         </w:rPr>
-        <w:t xml:space="preserve">Bioaccumulation </w:t>
+        <w:t>b</w:t>
+      </w:r>
+      <w:r>
+        <w:rPr>
+          <w:bCs/>
+        </w:rPr>
+        <w:t xml:space="preserve">ioaccumulation </w:t>
       </w:r>
       <w:r>
         <w:rPr>
@@ -310,6 +316,8 @@
         </w:rPr>
         <w:t>and results were verified against AQUATOX Release 3.2 results.</w:t>
       </w:r>
+      <w:bookmarkStart w:id="0" w:name="_GoBack"/>
+      <w:bookmarkEnd w:id="0"/>
     </w:p>
     <w:p>
       <w:pPr>
@@ -383,7 +391,7 @@
         </w:rPr>
         <w:instrText>tc \l1 "</w:instrText>
       </w:r>
-      <w:bookmarkStart w:id="0" w:name="_Toc471906023"/>
+      <w:bookmarkStart w:id="1" w:name="_Toc471906023"/>
       <w:r>
         <w:rPr>
           <w:b/>
@@ -398,7 +406,7 @@
         </w:rPr>
         <w:instrText xml:space="preserve">  TOXIC ORGANIC CHEMICALS</w:instrText>
       </w:r>
-      <w:bookmarkEnd w:id="0"/>
+      <w:bookmarkEnd w:id="1"/>
       <w:r>
         <w:rPr>
           <w:b/>
@@ -1271,7 +1279,7 @@
       <w:r>
         <w:instrText>tc \l2 "</w:instrText>
       </w:r>
-      <w:bookmarkStart w:id="1" w:name="_Toc471906029"/>
+      <w:bookmarkStart w:id="2" w:name="_Toc471906029"/>
       <w:r>
         <w:rPr>
           <w:b/>
@@ -1286,7 +1294,7 @@
         </w:rPr>
         <w:instrText>6 Partition Coefficients</w:instrText>
       </w:r>
-      <w:bookmarkEnd w:id="1"/>
+      <w:bookmarkEnd w:id="2"/>
       <w:r>
         <w:fldChar w:fldCharType="end"/>
       </w:r>
@@ -1361,7 +1369,7 @@
         </w:rPr>
         <w:instrText>tc \l3 "</w:instrText>
       </w:r>
-      <w:bookmarkStart w:id="2" w:name="_Toc471906030"/>
+      <w:bookmarkStart w:id="3" w:name="_Toc471906030"/>
       <w:r>
         <w:rPr>
           <w:b/>
@@ -1369,7 +1377,7 @@
         </w:rPr>
         <w:instrText>Detritus</w:instrText>
       </w:r>
-      <w:bookmarkEnd w:id="2"/>
+      <w:bookmarkEnd w:id="3"/>
       <w:r>
         <w:rPr>
           <w:b/>
@@ -1471,13 +1479,13 @@
           <v:shape id="_x0000_i1025" type="#_x0000_t75" style="width:138.65pt;height:19.15pt" o:ole="">
             <v:imagedata r:id="rId8" o:title=""/>
           </v:shape>
-          <o:OLEObject Type="Embed" ProgID="Equation.3" ShapeID="_x0000_i1025" DrawAspect="Content" ObjectID="_1647931121" r:id="rId9"/>
+          <o:OLEObject Type="Embed" ProgID="Equation.3" ShapeID="_x0000_i1025" DrawAspect="Content" ObjectID="_1650290834" r:id="rId9"/>
         </w:object>
       </w:r>
       <w:r>
         <w:tab/>
       </w:r>
-      <w:bookmarkStart w:id="3" w:name="KOMrefrDetr"/>
+      <w:bookmarkStart w:id="4" w:name="KOMrefrDetr"/>
       <w:r>
         <w:rPr>
           <w:b/>
@@ -1521,7 +1529,7 @@
         </w:rPr>
         <w:t>)</w:t>
       </w:r>
-      <w:bookmarkEnd w:id="3"/>
+      <w:bookmarkEnd w:id="4"/>
       <w:r>
         <w:tab/>
       </w:r>
@@ -1681,11 +1689,6 @@
           <w:highlight w:val="yellow"/>
         </w:rPr>
         <w:instrText xml:space="preserve"> REF KOMRefrDetr2 \h </w:instrText>
-      </w:r>
-      <w:r>
-        <w:rPr>
-          <w:highlight w:val="yellow"/>
-        </w:rPr>
       </w:r>
       <w:r>
         <w:rPr>
@@ -1759,13 +1762,13 @@
           <v:shape id="_x0000_i1026" type="#_x0000_t75" style="width:209.1pt;height:38.3pt" o:ole="">
             <v:imagedata r:id="rId10" o:title=""/>
           </v:shape>
-          <o:OLEObject Type="Embed" ProgID="Equation.3" ShapeID="_x0000_i1026" DrawAspect="Content" ObjectID="_1647931122" r:id="rId11"/>
+          <o:OLEObject Type="Embed" ProgID="Equation.3" ShapeID="_x0000_i1026" DrawAspect="Content" ObjectID="_1650290835" r:id="rId11"/>
         </w:object>
       </w:r>
       <w:r>
         <w:tab/>
       </w:r>
-      <w:bookmarkStart w:id="4" w:name="KOMRefrDetr2"/>
+      <w:bookmarkStart w:id="5" w:name="KOMRefrDetr2"/>
       <w:r>
         <w:rPr>
           <w:b/>
@@ -1809,7 +1812,7 @@
         </w:rPr>
         <w:t>)</w:t>
       </w:r>
-      <w:bookmarkEnd w:id="4"/>
+      <w:bookmarkEnd w:id="5"/>
       <w:r>
         <w:tab/>
       </w:r>
@@ -1992,11 +1995,6 @@
         <w:rPr>
           <w:highlight w:val="yellow"/>
         </w:rPr>
-      </w:r>
-      <w:r>
-        <w:rPr>
-          <w:highlight w:val="yellow"/>
-        </w:rPr>
         <w:fldChar w:fldCharType="separate"/>
       </w:r>
       <w:r>
@@ -2047,7 +2045,7 @@
           <w:b w:val="0"/>
         </w:rPr>
       </w:pPr>
-      <w:bookmarkStart w:id="5" w:name="_Ref130647481"/>
+      <w:bookmarkStart w:id="6" w:name="_Ref130647481"/>
       <w:proofErr w:type="gramStart"/>
       <w:r>
         <w:lastRenderedPageBreak/>
@@ -2071,7 +2069,7 @@
       <w:r>
         <w:fldChar w:fldCharType="end"/>
       </w:r>
-      <w:bookmarkEnd w:id="5"/>
+      <w:bookmarkEnd w:id="6"/>
       <w:r>
         <w:t>.</w:t>
       </w:r>
@@ -2297,13 +2295,13 @@
           <v:shape id="_x0000_i1027" type="#_x0000_t75" style="width:140.95pt;height:18.4pt" o:ole="">
             <v:imagedata r:id="rId13" o:title=""/>
           </v:shape>
-          <o:OLEObject Type="Embed" ProgID="Equation.3" ShapeID="_x0000_i1027" DrawAspect="Content" ObjectID="_1647931123" r:id="rId14"/>
+          <o:OLEObject Type="Embed" ProgID="Equation.3" ShapeID="_x0000_i1027" DrawAspect="Content" ObjectID="_1650290836" r:id="rId14"/>
         </w:object>
       </w:r>
       <w:r>
         <w:tab/>
       </w:r>
-      <w:bookmarkStart w:id="6" w:name="KOCLabPart"/>
+      <w:bookmarkStart w:id="7" w:name="KOCLabPart"/>
       <w:r>
         <w:rPr>
           <w:b/>
@@ -2347,7 +2345,7 @@
         </w:rPr>
         <w:t>)</w:t>
       </w:r>
-      <w:bookmarkEnd w:id="6"/>
+      <w:bookmarkEnd w:id="7"/>
       <w:r>
         <w:tab/>
       </w:r>
@@ -2392,13 +2390,13 @@
           <v:shape id="_x0000_i1028" type="#_x0000_t75" style="width:255.05pt;height:36pt" o:ole="">
             <v:imagedata r:id="rId15" o:title=""/>
           </v:shape>
-          <o:OLEObject Type="Embed" ProgID="Equation.3" ShapeID="_x0000_i1028" DrawAspect="Content" ObjectID="_1647931124" r:id="rId16"/>
+          <o:OLEObject Type="Embed" ProgID="Equation.3" ShapeID="_x0000_i1028" DrawAspect="Content" ObjectID="_1650290837" r:id="rId16"/>
         </w:object>
       </w:r>
       <w:r>
         <w:tab/>
       </w:r>
-      <w:bookmarkStart w:id="7" w:name="KOMLabDetr"/>
+      <w:bookmarkStart w:id="8" w:name="KOMLabDetr"/>
       <w:r>
         <w:rPr>
           <w:b/>
@@ -2442,7 +2440,7 @@
         </w:rPr>
         <w:t>)</w:t>
       </w:r>
-      <w:bookmarkEnd w:id="7"/>
+      <w:bookmarkEnd w:id="8"/>
       <w:r>
         <w:tab/>
       </w:r>
@@ -2753,15 +2751,7 @@
       </w:r>
       <w:proofErr w:type="spellEnd"/>
       <w:r>
-        <w:t xml:space="preserve"> acids (</w:t>
-      </w:r>
-      <w:proofErr w:type="spellStart"/>
-      <w:r>
-        <w:t>Gobas</w:t>
-      </w:r>
-      <w:proofErr w:type="spellEnd"/>
-      <w:r>
-        <w:t xml:space="preserve"> and Zhang 1994); incorporating that factor into the equation of </w:t>
+        <w:t xml:space="preserve"> acids (Gobas and Zhang 1994); incorporating that factor into the equation of </w:t>
       </w:r>
       <w:proofErr w:type="spellStart"/>
       <w:r>
@@ -2799,13 +2789,13 @@
           <v:shape id="_x0000_i1029" type="#_x0000_t75" style="width:140.15pt;height:19.15pt" o:ole="">
             <v:imagedata r:id="rId17" o:title=""/>
           </v:shape>
-          <o:OLEObject Type="Embed" ProgID="Equation.3" ShapeID="_x0000_i1029" DrawAspect="Content" ObjectID="_1647931125" r:id="rId18"/>
+          <o:OLEObject Type="Embed" ProgID="Equation.3" ShapeID="_x0000_i1029" DrawAspect="Content" ObjectID="_1650290838" r:id="rId18"/>
         </w:object>
       </w:r>
       <w:r>
         <w:tab/>
       </w:r>
-      <w:bookmarkStart w:id="8" w:name="KOCRefrDOM"/>
+      <w:bookmarkStart w:id="9" w:name="KOCRefrDOM"/>
       <w:r>
         <w:rPr>
           <w:b/>
@@ -2849,7 +2839,7 @@
         </w:rPr>
         <w:t>)</w:t>
       </w:r>
-      <w:bookmarkEnd w:id="8"/>
+      <w:bookmarkEnd w:id="9"/>
       <w:r>
         <w:tab/>
       </w:r>
@@ -2952,13 +2942,13 @@
           <v:shape id="_x0000_i1030" type="#_x0000_t75" style="width:248.95pt;height:38.3pt" o:ole="">
             <v:imagedata r:id="rId19" o:title=""/>
           </v:shape>
-          <o:OLEObject Type="Embed" ProgID="Equation.3" ShapeID="_x0000_i1030" DrawAspect="Content" ObjectID="_1647931126" r:id="rId20"/>
+          <o:OLEObject Type="Embed" ProgID="Equation.3" ShapeID="_x0000_i1030" DrawAspect="Content" ObjectID="_1650290839" r:id="rId20"/>
         </w:object>
       </w:r>
       <w:r>
         <w:tab/>
       </w:r>
-      <w:bookmarkStart w:id="9" w:name="KOMRefrDOM"/>
+      <w:bookmarkStart w:id="10" w:name="KOMRefrDOM"/>
       <w:r>
         <w:rPr>
           <w:b/>
@@ -3002,7 +2992,7 @@
         </w:rPr>
         <w:t>)</w:t>
       </w:r>
-      <w:bookmarkEnd w:id="9"/>
+      <w:bookmarkEnd w:id="10"/>
       <w:r>
         <w:tab/>
       </w:r>
@@ -3085,7 +3075,7 @@
         </w:rPr>
         <w:instrText>tc \l3 "</w:instrText>
       </w:r>
-      <w:bookmarkStart w:id="10" w:name="_Toc471906031"/>
+      <w:bookmarkStart w:id="11" w:name="_Toc471906031"/>
       <w:r>
         <w:rPr>
           <w:b/>
@@ -3093,7 +3083,7 @@
         </w:rPr>
         <w:instrText>Algae</w:instrText>
       </w:r>
-      <w:bookmarkEnd w:id="10"/>
+      <w:bookmarkEnd w:id="11"/>
       <w:r>
         <w:rPr>
           <w:b/>
@@ -3165,13 +3155,13 @@
           <v:shape id="_x0000_i1031" type="#_x0000_t75" style="width:124.1pt;height:16.1pt" o:ole="">
             <v:imagedata r:id="rId21" o:title=""/>
           </v:shape>
-          <o:OLEObject Type="Embed" ProgID="Equation.3" ShapeID="_x0000_i1031" DrawAspect="Content" ObjectID="_1647931127" r:id="rId22"/>
+          <o:OLEObject Type="Embed" ProgID="Equation.3" ShapeID="_x0000_i1031" DrawAspect="Content" ObjectID="_1650290840" r:id="rId22"/>
         </w:object>
       </w:r>
       <w:r>
         <w:tab/>
       </w:r>
-      <w:bookmarkStart w:id="11" w:name="KOCLabDOC"/>
+      <w:bookmarkStart w:id="12" w:name="KOCLabDOC"/>
       <w:r>
         <w:rPr>
           <w:b/>
@@ -3215,7 +3205,7 @@
         </w:rPr>
         <w:t>)</w:t>
       </w:r>
-      <w:bookmarkEnd w:id="11"/>
+      <w:bookmarkEnd w:id="12"/>
       <w:r>
         <w:tab/>
       </w:r>
@@ -3265,13 +3255,13 @@
           <v:shape id="_x0000_i1032" type="#_x0000_t75" style="width:232.1pt;height:33.7pt" o:ole="">
             <v:imagedata r:id="rId23" o:title=""/>
           </v:shape>
-          <o:OLEObject Type="Embed" ProgID="Equation.3" ShapeID="_x0000_i1032" DrawAspect="Content" ObjectID="_1647931128" r:id="rId24"/>
+          <o:OLEObject Type="Embed" ProgID="Equation.3" ShapeID="_x0000_i1032" DrawAspect="Content" ObjectID="_1650290841" r:id="rId24"/>
         </w:object>
       </w:r>
       <w:r>
         <w:tab/>
       </w:r>
-      <w:bookmarkStart w:id="12" w:name="KOMLABDOM"/>
+      <w:bookmarkStart w:id="13" w:name="KOMLABDOM"/>
       <w:r>
         <w:rPr>
           <w:b/>
@@ -3315,7 +3305,7 @@
         </w:rPr>
         <w:t>)</w:t>
       </w:r>
-      <w:bookmarkEnd w:id="12"/>
+      <w:bookmarkEnd w:id="13"/>
       <w:r>
         <w:tab/>
       </w:r>
@@ -3644,7 +3634,7 @@
           <v:shape id="_x0000_i1033" type="#_x0000_t75" style="width:186.15pt;height:16.85pt" o:ole="">
             <v:imagedata r:id="rId25" o:title=""/>
           </v:shape>
-          <o:OLEObject Type="Embed" ProgID="Equation.3" ShapeID="_x0000_i1033" DrawAspect="Content" ObjectID="_1647931129" r:id="rId26"/>
+          <o:OLEObject Type="Embed" ProgID="Equation.3" ShapeID="_x0000_i1033" DrawAspect="Content" ObjectID="_1650290842" r:id="rId26"/>
         </w:object>
       </w:r>
       <w:r>
@@ -3782,13 +3772,13 @@
           <v:shape id="_x0000_i1034" type="#_x0000_t75" style="width:3in;height:38.3pt" o:ole="">
             <v:imagedata r:id="rId27" o:title=""/>
           </v:shape>
-          <o:OLEObject Type="Embed" ProgID="Equation.3" ShapeID="_x0000_i1034" DrawAspect="Content" ObjectID="_1647931130" r:id="rId28"/>
+          <o:OLEObject Type="Embed" ProgID="Equation.3" ShapeID="_x0000_i1034" DrawAspect="Content" ObjectID="_1650290843" r:id="rId28"/>
         </w:object>
       </w:r>
       <w:r>
         <w:tab/>
       </w:r>
-      <w:bookmarkStart w:id="13" w:name="BCFAlga"/>
+      <w:bookmarkStart w:id="14" w:name="BCFAlga"/>
       <w:r>
         <w:rPr>
           <w:b/>
@@ -3832,7 +3822,7 @@
         </w:rPr>
         <w:t>)</w:t>
       </w:r>
-      <w:bookmarkEnd w:id="13"/>
+      <w:bookmarkEnd w:id="14"/>
       <w:r>
         <w:tab/>
       </w:r>
@@ -4030,7 +4020,7 @@
         </w:rPr>
         <w:instrText>tc \l3 "</w:instrText>
       </w:r>
-      <w:bookmarkStart w:id="14" w:name="_Toc471906032"/>
+      <w:bookmarkStart w:id="15" w:name="_Toc471906032"/>
       <w:r>
         <w:rPr>
           <w:b/>
@@ -4038,7 +4028,7 @@
         </w:rPr>
         <w:instrText>Macrophytes</w:instrText>
       </w:r>
-      <w:bookmarkEnd w:id="14"/>
+      <w:bookmarkEnd w:id="15"/>
       <w:r>
         <w:rPr>
           <w:b/>
@@ -4057,15 +4047,7 @@
         <w:widowControl/>
       </w:pPr>
       <w:r>
-        <w:t xml:space="preserve">For macrophytes, an empirical relationship reported by </w:t>
-      </w:r>
-      <w:proofErr w:type="spellStart"/>
-      <w:r>
-        <w:t>Gobas</w:t>
-      </w:r>
-      <w:proofErr w:type="spellEnd"/>
-      <w:r>
-        <w:t xml:space="preserve"> et al. (1991) for 9 chemicals with </w:t>
+        <w:t xml:space="preserve">For macrophytes, an empirical relationship reported by Gobas et al. (1991) for 9 chemicals with </w:t>
       </w:r>
       <w:proofErr w:type="spellStart"/>
       <w:r>
@@ -4116,7 +4098,7 @@
           <v:shape id="_x0000_i1035" type="#_x0000_t75" style="width:189.95pt;height:16.1pt" o:ole="">
             <v:imagedata r:id="rId29" o:title=""/>
           </v:shape>
-          <o:OLEObject Type="Embed" ProgID="Equation.3" ShapeID="_x0000_i1035" DrawAspect="Content" ObjectID="_1647931131" r:id="rId30"/>
+          <o:OLEObject Type="Embed" ProgID="Equation.3" ShapeID="_x0000_i1035" DrawAspect="Content" ObjectID="_1650290844" r:id="rId30"/>
         </w:object>
       </w:r>
       <w:r>
@@ -4201,13 +4183,13 @@
           <v:shape id="_x0000_i1036" type="#_x0000_t75" style="width:235.15pt;height:18.4pt" o:ole="">
             <v:imagedata r:id="rId31" o:title=""/>
           </v:shape>
-          <o:OLEObject Type="Embed" ProgID="Equation.3" ShapeID="_x0000_i1036" DrawAspect="Content" ObjectID="_1647931132" r:id="rId32"/>
+          <o:OLEObject Type="Embed" ProgID="Equation.3" ShapeID="_x0000_i1036" DrawAspect="Content" ObjectID="_1650290845" r:id="rId32"/>
         </w:object>
       </w:r>
       <w:r>
         <w:tab/>
       </w:r>
-      <w:bookmarkStart w:id="15" w:name="KBMacro"/>
+      <w:bookmarkStart w:id="16" w:name="KBMacro"/>
       <w:r>
         <w:rPr>
           <w:b/>
@@ -4251,7 +4233,7 @@
         </w:rPr>
         <w:t>)</w:t>
       </w:r>
-      <w:bookmarkEnd w:id="15"/>
+      <w:bookmarkEnd w:id="16"/>
       <w:r>
         <w:tab/>
       </w:r>
@@ -4293,7 +4275,7 @@
         </w:rPr>
         <w:instrText>tc \l3 "</w:instrText>
       </w:r>
-      <w:bookmarkStart w:id="16" w:name="_Toc471906033"/>
+      <w:bookmarkStart w:id="17" w:name="_Toc471906033"/>
       <w:r>
         <w:rPr>
           <w:b/>
@@ -4301,7 +4283,7 @@
         </w:rPr>
         <w:instrText>Invertebrates</w:instrText>
       </w:r>
-      <w:bookmarkEnd w:id="16"/>
+      <w:bookmarkEnd w:id="17"/>
       <w:r>
         <w:rPr>
           <w:b/>
@@ -4415,7 +4397,7 @@
           <v:shape id="_x0000_i1037" type="#_x0000_t75" style="width:291.85pt;height:16.1pt" o:ole="">
             <v:imagedata r:id="rId33" o:title=""/>
           </v:shape>
-          <o:OLEObject Type="Embed" ProgID="Equation.3" ShapeID="_x0000_i1037" DrawAspect="Content" ObjectID="_1647931133" r:id="rId34"/>
+          <o:OLEObject Type="Embed" ProgID="Equation.3" ShapeID="_x0000_i1037" DrawAspect="Content" ObjectID="_1650290846" r:id="rId34"/>
         </w:object>
       </w:r>
       <w:r>
@@ -4570,13 +4552,13 @@
           <v:shape id="_x0000_i1038" type="#_x0000_t75" style="width:257.35pt;height:18.4pt" o:ole="">
             <v:imagedata r:id="rId35" o:title=""/>
           </v:shape>
-          <o:OLEObject Type="Embed" ProgID="Equation.3" ShapeID="_x0000_i1038" DrawAspect="Content" ObjectID="_1647931134" r:id="rId36"/>
+          <o:OLEObject Type="Embed" ProgID="Equation.3" ShapeID="_x0000_i1038" DrawAspect="Content" ObjectID="_1650290847" r:id="rId36"/>
         </w:object>
       </w:r>
       <w:r>
         <w:tab/>
       </w:r>
-      <w:bookmarkStart w:id="17" w:name="KBInvert"/>
+      <w:bookmarkStart w:id="18" w:name="KBInvert"/>
       <w:r>
         <w:rPr>
           <w:b/>
@@ -4620,30 +4602,22 @@
         </w:rPr>
         <w:t>)</w:t>
       </w:r>
-      <w:bookmarkEnd w:id="17"/>
-      <w:r>
-        <w:tab/>
-      </w:r>
-    </w:p>
-    <w:p>
-      <w:pPr>
-        <w:widowControl/>
-      </w:pPr>
-    </w:p>
-    <w:p>
-      <w:pPr>
-        <w:widowControl/>
-      </w:pPr>
-      <w:r>
-        <w:t xml:space="preserve">For invertebrates that are detritivores the following equation is used, based on </w:t>
-      </w:r>
-      <w:proofErr w:type="spellStart"/>
-      <w:r>
-        <w:t>Gobas</w:t>
-      </w:r>
-      <w:proofErr w:type="spellEnd"/>
-      <w:r>
-        <w:t xml:space="preserve"> 1993:</w:t>
+      <w:bookmarkEnd w:id="18"/>
+      <w:r>
+        <w:tab/>
+      </w:r>
+    </w:p>
+    <w:p>
+      <w:pPr>
+        <w:widowControl/>
+      </w:pPr>
+    </w:p>
+    <w:p>
+      <w:pPr>
+        <w:widowControl/>
+      </w:pPr>
+      <w:r>
+        <w:t>For invertebrates that are detritivores the following equation is used, based on Gobas 1993:</w:t>
       </w:r>
     </w:p>
     <w:p>
@@ -4671,13 +4645,13 @@
           <v:shape id="_x0000_i1039" type="#_x0000_t75" style="width:297.95pt;height:32.95pt" o:ole="">
             <v:imagedata r:id="rId37" o:title=""/>
           </v:shape>
-          <o:OLEObject Type="Embed" ProgID="Equation.3" ShapeID="_x0000_i1039" DrawAspect="Content" ObjectID="_1647931135" r:id="rId38"/>
+          <o:OLEObject Type="Embed" ProgID="Equation.3" ShapeID="_x0000_i1039" DrawAspect="Content" ObjectID="_1650290848" r:id="rId38"/>
         </w:object>
       </w:r>
       <w:r>
         <w:tab/>
       </w:r>
-      <w:bookmarkStart w:id="18" w:name="KBInvert_2"/>
+      <w:bookmarkStart w:id="19" w:name="KBInvert_2"/>
       <w:r>
         <w:rPr>
           <w:b/>
@@ -4721,7 +4695,7 @@
         </w:rPr>
         <w:t>)</w:t>
       </w:r>
-      <w:bookmarkEnd w:id="18"/>
+      <w:bookmarkEnd w:id="19"/>
       <w:r>
         <w:tab/>
       </w:r>
@@ -4881,12 +4855,6 @@
       </w:r>
       <w:r>
         <w:instrText xml:space="preserve"> REF KOMRefrDetr2 \h </w:instrText>
-      </w:r>
-      <w:r>
-        <w:rPr>
-          <w:b/>
-          <w:bCs/>
-        </w:rPr>
       </w:r>
       <w:r>
         <w:rPr>
@@ -5004,7 +4972,7 @@
                                 <w:b w:val="0"/>
                               </w:rPr>
                             </w:pPr>
-                            <w:bookmarkStart w:id="19" w:name="_Ref130647532"/>
+                            <w:bookmarkStart w:id="20" w:name="_Ref130647532"/>
                             <w:proofErr w:type="gramStart"/>
                             <w:r>
                               <w:t xml:space="preserve">Figure </w:t>
@@ -5027,7 +4995,7 @@
                             <w:r>
                               <w:fldChar w:fldCharType="end"/>
                             </w:r>
-                            <w:bookmarkEnd w:id="19"/>
+                            <w:bookmarkEnd w:id="20"/>
                             <w:r>
                               <w:t>.</w:t>
                             </w:r>
@@ -5083,7 +5051,7 @@
                           <w:b w:val="0"/>
                         </w:rPr>
                       </w:pPr>
-                      <w:bookmarkStart w:id="20" w:name="_Ref130647532"/>
+                      <w:bookmarkStart w:id="21" w:name="_Ref130647532"/>
                       <w:proofErr w:type="gramStart"/>
                       <w:r>
                         <w:t xml:space="preserve">Figure </w:t>
@@ -5106,7 +5074,7 @@
                       <w:r>
                         <w:fldChar w:fldCharType="end"/>
                       </w:r>
-                      <w:bookmarkEnd w:id="20"/>
+                      <w:bookmarkEnd w:id="21"/>
                       <w:r>
                         <w:t>.</w:t>
                       </w:r>
@@ -5204,7 +5172,7 @@
                                 <w:b w:val="0"/>
                               </w:rPr>
                             </w:pPr>
-                            <w:bookmarkStart w:id="21" w:name="_Ref130647515"/>
+                            <w:bookmarkStart w:id="22" w:name="_Ref130647515"/>
                             <w:proofErr w:type="gramStart"/>
                             <w:r>
                               <w:t xml:space="preserve">Figure </w:t>
@@ -5227,7 +5195,7 @@
                             <w:r>
                               <w:fldChar w:fldCharType="end"/>
                             </w:r>
-                            <w:bookmarkEnd w:id="21"/>
+                            <w:bookmarkEnd w:id="22"/>
                             <w:r>
                               <w:t>.</w:t>
                             </w:r>
@@ -5289,7 +5257,7 @@
                           <w:b w:val="0"/>
                         </w:rPr>
                       </w:pPr>
-                      <w:bookmarkStart w:id="22" w:name="_Ref130647515"/>
+                      <w:bookmarkStart w:id="23" w:name="_Ref130647515"/>
                       <w:proofErr w:type="gramStart"/>
                       <w:r>
                         <w:t xml:space="preserve">Figure </w:t>
@@ -5312,7 +5280,7 @@
                       <w:r>
                         <w:fldChar w:fldCharType="end"/>
                       </w:r>
-                      <w:bookmarkEnd w:id="22"/>
+                      <w:bookmarkEnd w:id="23"/>
                       <w:r>
                         <w:t>.</w:t>
                       </w:r>
@@ -5510,7 +5478,7 @@
         </w:rPr>
         <w:instrText>tc \l3 "</w:instrText>
       </w:r>
-      <w:bookmarkStart w:id="23" w:name="_Toc471906034"/>
+      <w:bookmarkStart w:id="24" w:name="_Toc471906034"/>
       <w:r>
         <w:rPr>
           <w:b/>
@@ -5518,7 +5486,7 @@
         </w:rPr>
         <w:instrText>Fish</w:instrText>
       </w:r>
-      <w:bookmarkEnd w:id="23"/>
+      <w:bookmarkEnd w:id="24"/>
       <w:r>
         <w:rPr>
           <w:b/>
@@ -5588,7 +5556,7 @@
           <v:shape id="_x0000_i1040" type="#_x0000_t75" style="width:258.9pt;height:16.1pt" o:ole="">
             <v:imagedata r:id="rId41" o:title=""/>
           </v:shape>
-          <o:OLEObject Type="Embed" ProgID="Equation.3" ShapeID="_x0000_i1040" DrawAspect="Content" ObjectID="_1647931136" r:id="rId42"/>
+          <o:OLEObject Type="Embed" ProgID="Equation.3" ShapeID="_x0000_i1040" DrawAspect="Content" ObjectID="_1650290849" r:id="rId42"/>
         </w:object>
       </w:r>
       <w:r>
@@ -5822,13 +5790,13 @@
           <v:shape id="_x0000_i1041" type="#_x0000_t75" style="width:185.35pt;height:18.4pt" o:ole="">
             <v:imagedata r:id="rId43" o:title=""/>
           </v:shape>
-          <o:OLEObject Type="Embed" ProgID="Equation.3" ShapeID="_x0000_i1041" DrawAspect="Content" ObjectID="_1647931137" r:id="rId44"/>
+          <o:OLEObject Type="Embed" ProgID="Equation.3" ShapeID="_x0000_i1041" DrawAspect="Content" ObjectID="_1650290850" r:id="rId44"/>
         </w:object>
       </w:r>
       <w:r>
         <w:tab/>
       </w:r>
-      <w:bookmarkStart w:id="24" w:name="BCFFish"/>
+      <w:bookmarkStart w:id="25" w:name="BCFFish"/>
       <w:r>
         <w:rPr>
           <w:b/>
@@ -5872,7 +5840,7 @@
         </w:rPr>
         <w:t>)</w:t>
       </w:r>
-      <w:bookmarkEnd w:id="24"/>
+      <w:bookmarkEnd w:id="25"/>
       <w:r>
         <w:tab/>
       </w:r>
@@ -6003,12 +5971,6 @@
           <w:b/>
           <w:bCs/>
         </w:rPr>
-      </w:r>
-      <w:r>
-        <w:rPr>
-          <w:b/>
-          <w:bCs/>
-        </w:rPr>
         <w:fldChar w:fldCharType="separate"/>
       </w:r>
       <w:r>
@@ -6056,7 +6018,7 @@
           <w:b w:val="0"/>
         </w:rPr>
       </w:pPr>
-      <w:bookmarkStart w:id="25" w:name="_Ref130647549"/>
+      <w:bookmarkStart w:id="26" w:name="_Ref130647549"/>
       <w:proofErr w:type="gramStart"/>
       <w:r>
         <w:t xml:space="preserve">Figure </w:t>
@@ -6079,7 +6041,7 @@
       <w:r>
         <w:fldChar w:fldCharType="end"/>
       </w:r>
-      <w:bookmarkEnd w:id="25"/>
+      <w:bookmarkEnd w:id="26"/>
       <w:r>
         <w:t>.</w:t>
       </w:r>
@@ -6232,7 +6194,7 @@
         </w:rPr>
         <w:instrText>tc \l2 "</w:instrText>
       </w:r>
-      <w:bookmarkStart w:id="26" w:name="_Toc471906035"/>
+      <w:bookmarkStart w:id="27" w:name="_Toc471906035"/>
       <w:r>
         <w:rPr>
           <w:b/>
@@ -6247,7 +6209,7 @@
         </w:rPr>
         <w:instrText>7 Nonequilibrium Kinetics</w:instrText>
       </w:r>
-      <w:bookmarkEnd w:id="26"/>
+      <w:bookmarkEnd w:id="27"/>
       <w:r>
         <w:rPr>
           <w:b/>
@@ -6300,15 +6262,7 @@
         <w:t>g p</w:t>
       </w:r>
       <w:r>
-        <w:t>eriod of time.  In fact, PCBs in Lake Ontario exhibit a 25-fold disequilibrium (Cook and Burkhard 1998).  The challenge is to obtain sufficient data for a kinetic model (</w:t>
-      </w:r>
-      <w:proofErr w:type="spellStart"/>
-      <w:r>
-        <w:t>Gobas</w:t>
-      </w:r>
-      <w:proofErr w:type="spellEnd"/>
-      <w:r>
-        <w:t xml:space="preserve"> et al. 1995). </w:t>
+        <w:t xml:space="preserve">eriod of time.  In fact, PCBs in Lake Ontario exhibit a 25-fold disequilibrium (Cook and Burkhard 1998).  The challenge is to obtain sufficient data for a kinetic model (Gobas et al. 1995). </w:t>
       </w:r>
     </w:p>
     <w:p>
@@ -6338,7 +6292,7 @@
       <w:r>
         <w:instrText>tc \l3 "</w:instrText>
       </w:r>
-      <w:bookmarkStart w:id="27" w:name="_Toc471906036"/>
+      <w:bookmarkStart w:id="28" w:name="_Toc471906036"/>
       <w:r>
         <w:rPr>
           <w:b/>
@@ -6346,7 +6300,7 @@
         </w:rPr>
         <w:instrText>Sorption and Desorption to Detritus</w:instrText>
       </w:r>
-      <w:bookmarkEnd w:id="27"/>
+      <w:bookmarkEnd w:id="28"/>
       <w:r>
         <w:fldChar w:fldCharType="end"/>
       </w:r>
@@ -6401,13 +6355,13 @@
           <v:shape id="_x0000_i1042" type="#_x0000_t75" style="width:245.1pt;height:33.7pt" o:ole="">
             <v:imagedata r:id="rId46" o:title=""/>
           </v:shape>
-          <o:OLEObject Type="Embed" ProgID="Equation.3" ShapeID="_x0000_i1042" DrawAspect="Content" ObjectID="_1647931138" r:id="rId47"/>
+          <o:OLEObject Type="Embed" ProgID="Equation.3" ShapeID="_x0000_i1042" DrawAspect="Content" ObjectID="_1650290851" r:id="rId47"/>
         </w:object>
       </w:r>
       <w:r>
         <w:tab/>
       </w:r>
-      <w:bookmarkStart w:id="28" w:name="Sorption"/>
+      <w:bookmarkStart w:id="29" w:name="Sorption"/>
       <w:r>
         <w:rPr>
           <w:b/>
@@ -6451,7 +6405,7 @@
         </w:rPr>
         <w:t>)</w:t>
       </w:r>
-      <w:bookmarkEnd w:id="28"/>
+      <w:bookmarkEnd w:id="29"/>
       <w:r>
         <w:tab/>
       </w:r>
@@ -6492,13 +6446,13 @@
           <v:shape id="_x0000_i1043" type="#_x0000_t75" style="width:160.1pt;height:16.1pt" o:ole="">
             <v:imagedata r:id="rId48" o:title=""/>
           </v:shape>
-          <o:OLEObject Type="Embed" ProgID="Equation.3" ShapeID="_x0000_i1043" DrawAspect="Content" ObjectID="_1647931139" r:id="rId49"/>
+          <o:OLEObject Type="Embed" ProgID="Equation.3" ShapeID="_x0000_i1043" DrawAspect="Content" ObjectID="_1650290852" r:id="rId49"/>
         </w:object>
       </w:r>
       <w:r>
         <w:tab/>
       </w:r>
-      <w:bookmarkStart w:id="29" w:name="Desorption"/>
+      <w:bookmarkStart w:id="30" w:name="Desorption"/>
       <w:r>
         <w:rPr>
           <w:b/>
@@ -6542,7 +6496,7 @@
         </w:rPr>
         <w:t>)</w:t>
       </w:r>
-      <w:bookmarkEnd w:id="29"/>
+      <w:bookmarkEnd w:id="30"/>
       <w:r>
         <w:tab/>
       </w:r>
@@ -6981,12 +6935,6 @@
           <w:b/>
           <w:bCs/>
         </w:rPr>
-      </w:r>
-      <w:r>
-        <w:rPr>
-          <w:b/>
-          <w:bCs/>
-        </w:rPr>
         <w:fldChar w:fldCharType="separate"/>
       </w:r>
       <w:r>
@@ -7063,11 +7011,6 @@
         <w:rPr>
           <w:highlight w:val="yellow"/>
         </w:rPr>
-      </w:r>
-      <w:r>
-        <w:rPr>
-          <w:highlight w:val="yellow"/>
-        </w:rPr>
         <w:fldChar w:fldCharType="separate"/>
       </w:r>
       <w:r>
@@ -7208,14 +7151,14 @@
           <v:shape id="_x0000_i1044" type="#_x0000_t75" style="width:252pt;height:33.7pt" o:ole="">
             <v:imagedata r:id="rId50" o:title=""/>
           </v:shape>
-          <o:OLEObject Type="Embed" ProgID="Equation.3" ShapeID="_x0000_i1044" DrawAspect="Content" ObjectID="_1647931140" r:id="rId51"/>
+          <o:OLEObject Type="Embed" ProgID="Equation.3" ShapeID="_x0000_i1044" DrawAspect="Content" ObjectID="_1650290853" r:id="rId51"/>
         </w:object>
       </w:r>
       <w:r>
         <w:tab/>
         <w:t xml:space="preserve"> </w:t>
       </w:r>
-      <w:bookmarkStart w:id="30" w:name="UptakeLimit"/>
+      <w:bookmarkStart w:id="31" w:name="UptakeLimit"/>
       <w:r>
         <w:rPr>
           <w:b/>
@@ -7259,7 +7202,7 @@
         </w:rPr>
         <w:t>)</w:t>
       </w:r>
-      <w:bookmarkEnd w:id="30"/>
+      <w:bookmarkEnd w:id="31"/>
       <w:r>
         <w:tab/>
       </w:r>
@@ -7391,54 +7334,44 @@
         <w:rPr>
           <w:highlight w:val="yellow"/>
         </w:rPr>
+        <w:fldChar w:fldCharType="separate"/>
+      </w:r>
+      <w:r>
+        <w:rPr>
+          <w:b/>
+        </w:rPr>
+        <w:t>(</w:t>
+      </w:r>
+      <w:r>
+        <w:rPr>
+          <w:b/>
+          <w:noProof/>
+        </w:rPr>
+        <w:t>333</w:t>
+      </w:r>
+      <w:r>
+        <w:rPr>
+          <w:b/>
+        </w:rPr>
+        <w:t>)</w:t>
       </w:r>
       <w:r>
         <w:rPr>
           <w:highlight w:val="yellow"/>
         </w:rPr>
-        <w:fldChar w:fldCharType="separate"/>
-      </w:r>
-      <w:r>
-        <w:rPr>
-          <w:b/>
-        </w:rPr>
-        <w:t>(</w:t>
-      </w:r>
-      <w:r>
-        <w:rPr>
-          <w:b/>
-          <w:noProof/>
-        </w:rPr>
-        <w:t>333</w:t>
-      </w:r>
-      <w:r>
-        <w:rPr>
-          <w:b/>
-        </w:rPr>
-        <w:t>)</w:t>
+        <w:fldChar w:fldCharType="end"/>
+      </w:r>
+      <w:r>
+        <w:t xml:space="preserve"> to </w:t>
       </w:r>
       <w:r>
         <w:rPr>
           <w:highlight w:val="yellow"/>
         </w:rPr>
-        <w:fldChar w:fldCharType="end"/>
-      </w:r>
-      <w:r>
-        <w:t xml:space="preserve"> to </w:t>
-      </w:r>
-      <w:r>
-        <w:rPr>
-          <w:highlight w:val="yellow"/>
-        </w:rPr>
         <w:fldChar w:fldCharType="begin"/>
       </w:r>
       <w:r>
         <w:instrText xml:space="preserve"> REF BCFAlga \h </w:instrText>
-      </w:r>
-      <w:r>
-        <w:rPr>
-          <w:highlight w:val="yellow"/>
-        </w:rPr>
       </w:r>
       <w:r>
         <w:rPr>
@@ -7540,11 +7473,6 @@
         <w:rPr>
           <w:highlight w:val="yellow"/>
         </w:rPr>
-      </w:r>
-      <w:r>
-        <w:rPr>
-          <w:highlight w:val="yellow"/>
-        </w:rPr>
         <w:fldChar w:fldCharType="separate"/>
       </w:r>
       <w:r>
@@ -7639,7 +7567,7 @@
           <v:shape id="_x0000_i1045" type="#_x0000_t75" style="width:102.65pt;height:30.65pt" o:ole="">
             <v:imagedata r:id="rId52" o:title=""/>
           </v:shape>
-          <o:OLEObject Type="Embed" ProgID="Equation.3" ShapeID="_x0000_i1045" DrawAspect="Content" ObjectID="_1647931141" r:id="rId53"/>
+          <o:OLEObject Type="Embed" ProgID="Equation.3" ShapeID="_x0000_i1045" DrawAspect="Content" ObjectID="_1650290854" r:id="rId53"/>
         </w:object>
       </w:r>
       <w:r>
@@ -7743,13 +7671,13 @@
           <v:shape id="_x0000_i1046" type="#_x0000_t75" style="width:58.2pt;height:30.65pt" o:ole="">
             <v:imagedata r:id="rId54" o:title=""/>
           </v:shape>
-          <o:OLEObject Type="Embed" ProgID="Equation.3" ShapeID="_x0000_i1046" DrawAspect="Content" ObjectID="_1647931142" r:id="rId55"/>
+          <o:OLEObject Type="Embed" ProgID="Equation.3" ShapeID="_x0000_i1046" DrawAspect="Content" ObjectID="_1650290855" r:id="rId55"/>
         </w:object>
       </w:r>
       <w:r>
         <w:tab/>
       </w:r>
-      <w:bookmarkStart w:id="31" w:name="K2"/>
+      <w:bookmarkStart w:id="32" w:name="K2"/>
       <w:r>
         <w:rPr>
           <w:b/>
@@ -7793,7 +7721,7 @@
         </w:rPr>
         <w:t>)</w:t>
       </w:r>
-      <w:bookmarkEnd w:id="31"/>
+      <w:bookmarkEnd w:id="32"/>
       <w:r>
         <w:tab/>
       </w:r>
@@ -7913,13 +7841,13 @@
           <v:shape id="_x0000_i1047" type="#_x0000_t75" style="width:59pt;height:30.65pt" o:ole="">
             <v:imagedata r:id="rId56" o:title=""/>
           </v:shape>
-          <o:OLEObject Type="Embed" ProgID="Equation.3" ShapeID="_x0000_i1047" DrawAspect="Content" ObjectID="_1647931143" r:id="rId57"/>
+          <o:OLEObject Type="Embed" ProgID="Equation.3" ShapeID="_x0000_i1047" DrawAspect="Content" ObjectID="_1650290856" r:id="rId57"/>
         </w:object>
       </w:r>
       <w:r>
         <w:tab/>
       </w:r>
-      <w:bookmarkStart w:id="32" w:name="KOM"/>
+      <w:bookmarkStart w:id="33" w:name="KOM"/>
       <w:r>
         <w:rPr>
           <w:b/>
@@ -7963,7 +7891,7 @@
         </w:rPr>
         <w:t>)</w:t>
       </w:r>
-      <w:bookmarkEnd w:id="32"/>
+      <w:bookmarkEnd w:id="33"/>
       <w:r>
         <w:tab/>
       </w:r>
@@ -8046,7 +7974,7 @@
         </w:rPr>
         <w:instrText>tc \l3 "</w:instrText>
       </w:r>
-      <w:bookmarkStart w:id="33" w:name="_Toc471906037"/>
+      <w:bookmarkStart w:id="34" w:name="_Toc471906037"/>
       <w:r>
         <w:rPr>
           <w:b/>
@@ -8054,7 +7982,7 @@
         </w:rPr>
         <w:instrText>Bioconcentration in Macrophytes and Algae</w:instrText>
       </w:r>
-      <w:bookmarkEnd w:id="33"/>
+      <w:bookmarkEnd w:id="34"/>
       <w:r>
         <w:rPr>
           <w:b/>
@@ -8098,7 +8026,7 @@
         </w:rPr>
         <w:instrText>tc \l4 "</w:instrText>
       </w:r>
-      <w:bookmarkStart w:id="34" w:name="_Toc471906038"/>
+      <w:bookmarkStart w:id="35" w:name="_Toc471906038"/>
       <w:r>
         <w:rPr>
           <w:b/>
@@ -8106,7 +8034,7 @@
         </w:rPr>
         <w:instrText>Macrophytes</w:instrText>
       </w:r>
-      <w:bookmarkEnd w:id="34"/>
+      <w:bookmarkEnd w:id="35"/>
       <w:r>
         <w:rPr>
           <w:b/>
@@ -8122,23 +8050,7 @@
         <w:t xml:space="preserve">: </w:t>
       </w:r>
       <w:r>
-        <w:t xml:space="preserve">As </w:t>
-      </w:r>
-      <w:proofErr w:type="spellStart"/>
-      <w:r>
-        <w:t>Gobas</w:t>
-      </w:r>
-      <w:proofErr w:type="spellEnd"/>
-      <w:r>
-        <w:t xml:space="preserve"> et al. (1991) have shown, submerged aquatic macrophytes take up and release organic chemicals over a measurable period of time at rates related to the octanol-water partition coefficient.  Uptake and elimination are modeled assuming that the chemical is transported through both aqueous and lipid phases in the plant, with rate constants using empirical equations fit to observed data (</w:t>
-      </w:r>
-      <w:proofErr w:type="spellStart"/>
-      <w:r>
-        <w:t>Gobas</w:t>
-      </w:r>
-      <w:proofErr w:type="spellEnd"/>
-      <w:r>
-        <w:t xml:space="preserve"> et al., 1991), modified to account for ionization effects (</w:t>
+        <w:t>As Gobas et al. (1991) have shown, submerged aquatic macrophytes take up and release organic chemicals over a measurable period of time at rates related to the octanol-water partition coefficient.  Uptake and elimination are modeled assuming that the chemical is transported through both aqueous and lipid phases in the plant, with rate constants using empirical equations fit to observed data (Gobas et al., 1991), modified to account for ionization effects (</w:t>
       </w:r>
       <w:r>
         <w:rPr>
@@ -8240,13 +8152,13 @@
           <v:shape id="_x0000_i1048" type="#_x0000_t75" style="width:243.55pt;height:16.1pt" o:ole="">
             <v:imagedata r:id="rId58" o:title=""/>
           </v:shape>
-          <o:OLEObject Type="Embed" ProgID="Equation.3" ShapeID="_x0000_i1048" DrawAspect="Content" ObjectID="_1647931144" r:id="rId59"/>
+          <o:OLEObject Type="Embed" ProgID="Equation.3" ShapeID="_x0000_i1048" DrawAspect="Content" ObjectID="_1650290857" r:id="rId59"/>
         </w:object>
       </w:r>
       <w:r>
         <w:tab/>
       </w:r>
-      <w:bookmarkStart w:id="35" w:name="MacroUptake"/>
+      <w:bookmarkStart w:id="36" w:name="MacroUptake"/>
       <w:r>
         <w:rPr>
           <w:b/>
@@ -8290,7 +8202,7 @@
         </w:rPr>
         <w:t>)</w:t>
       </w:r>
-      <w:bookmarkEnd w:id="35"/>
+      <w:bookmarkEnd w:id="36"/>
       <w:r>
         <w:tab/>
       </w:r>
@@ -8331,7 +8243,7 @@
           <v:shape id="_x0000_i1049" type="#_x0000_t75" style="width:163.9pt;height:17.6pt" o:ole="">
             <v:imagedata r:id="rId60" o:title=""/>
           </v:shape>
-          <o:OLEObject Type="Embed" ProgID="Equation.3" ShapeID="_x0000_i1049" DrawAspect="Content" ObjectID="_1647931145" r:id="rId61"/>
+          <o:OLEObject Type="Embed" ProgID="Equation.3" ShapeID="_x0000_i1049" DrawAspect="Content" ObjectID="_1650290858" r:id="rId61"/>
         </w:object>
       </w:r>
       <w:r>
@@ -8409,7 +8321,7 @@
           <v:shape id="_x0000_i1050" type="#_x0000_t75" style="width:159.3pt;height:45.95pt" o:ole="">
             <v:imagedata r:id="rId62" o:title=""/>
           </v:shape>
-          <o:OLEObject Type="Embed" ProgID="Equation.3" ShapeID="_x0000_i1050" DrawAspect="Content" ObjectID="_1647931146" r:id="rId63"/>
+          <o:OLEObject Type="Embed" ProgID="Equation.3" ShapeID="_x0000_i1050" DrawAspect="Content" ObjectID="_1650290859" r:id="rId63"/>
         </w:object>
       </w:r>
       <w:r>
@@ -8505,7 +8417,7 @@
           <v:shape id="_x0000_i1051" type="#_x0000_t75" style="width:198.4pt;height:30.65pt" o:ole="">
             <v:imagedata r:id="rId64" o:title=""/>
           </v:shape>
-          <o:OLEObject Type="Embed" ProgID="Equation.3" ShapeID="_x0000_i1051" DrawAspect="Content" ObjectID="_1647931147" r:id="rId65"/>
+          <o:OLEObject Type="Embed" ProgID="Equation.3" ShapeID="_x0000_i1051" DrawAspect="Content" ObjectID="_1650290860" r:id="rId65"/>
         </w:object>
       </w:r>
       <w:r>
@@ -8976,7 +8888,7 @@
           <w:b w:val="0"/>
         </w:rPr>
       </w:pPr>
-      <w:bookmarkStart w:id="36" w:name="_Ref130647571"/>
+      <w:bookmarkStart w:id="37" w:name="_Ref130647571"/>
       <w:proofErr w:type="gramStart"/>
       <w:r>
         <w:lastRenderedPageBreak/>
@@ -9000,7 +8912,7 @@
       <w:r>
         <w:fldChar w:fldCharType="end"/>
       </w:r>
-      <w:bookmarkEnd w:id="36"/>
+      <w:bookmarkEnd w:id="37"/>
       <w:r>
         <w:t>.</w:t>
       </w:r>
@@ -9042,21 +8954,7 @@
         <w:rPr>
           <w:b w:val="0"/>
         </w:rPr>
-        <w:t xml:space="preserve"> </w:t>
-      </w:r>
-      <w:proofErr w:type="spellStart"/>
-      <w:r>
-        <w:rPr>
-          <w:b w:val="0"/>
-        </w:rPr>
-        <w:t>Gobas</w:t>
-      </w:r>
-      <w:proofErr w:type="spellEnd"/>
-      <w:r>
-        <w:rPr>
-          <w:b w:val="0"/>
-        </w:rPr>
-        <w:t xml:space="preserve"> et al., 1991)</w:t>
+        <w:t xml:space="preserve"> Gobas et al., 1991)</w:t>
       </w:r>
     </w:p>
     <w:p>
@@ -9140,7 +9038,7 @@
           <w:b w:val="0"/>
         </w:rPr>
       </w:pPr>
-      <w:bookmarkStart w:id="37" w:name="_Ref130647584"/>
+      <w:bookmarkStart w:id="38" w:name="_Ref130647584"/>
       <w:proofErr w:type="gramStart"/>
       <w:r>
         <w:t>Figure</w:t>
@@ -9166,7 +9064,7 @@
       <w:r>
         <w:fldChar w:fldCharType="end"/>
       </w:r>
-      <w:bookmarkEnd w:id="37"/>
+      <w:bookmarkEnd w:id="38"/>
       <w:r>
         <w:t>.</w:t>
       </w:r>
@@ -9211,21 +9109,7 @@
         <w:rPr>
           <w:b w:val="0"/>
         </w:rPr>
-        <w:t xml:space="preserve"> </w:t>
-      </w:r>
-      <w:proofErr w:type="spellStart"/>
-      <w:r>
-        <w:rPr>
-          <w:b w:val="0"/>
-        </w:rPr>
-        <w:t>Gobas</w:t>
-      </w:r>
-      <w:proofErr w:type="spellEnd"/>
-      <w:r>
-        <w:rPr>
-          <w:b w:val="0"/>
-        </w:rPr>
-        <w:t xml:space="preserve"> et al., 1991)</w:t>
+        <w:t xml:space="preserve"> Gobas et al., 1991)</w:t>
       </w:r>
     </w:p>
     <w:p>
@@ -9329,7 +9213,7 @@
         </w:rPr>
         <w:instrText>tc \l4 "</w:instrText>
       </w:r>
-      <w:bookmarkStart w:id="38" w:name="_Toc471906039"/>
+      <w:bookmarkStart w:id="39" w:name="_Toc471906039"/>
       <w:r>
         <w:rPr>
           <w:b/>
@@ -9337,7 +9221,7 @@
         </w:rPr>
         <w:instrText>Algae</w:instrText>
       </w:r>
-      <w:bookmarkEnd w:id="38"/>
+      <w:bookmarkEnd w:id="39"/>
       <w:r>
         <w:rPr>
           <w:b/>
@@ -9398,15 +9282,7 @@
         <w:t xml:space="preserve"> spicatum</w:t>
       </w:r>
       <w:r>
-        <w:t xml:space="preserve"> as observed by </w:t>
-      </w:r>
-      <w:proofErr w:type="spellStart"/>
-      <w:r>
-        <w:t>Gobas</w:t>
-      </w:r>
-      <w:proofErr w:type="spellEnd"/>
-      <w:r>
-        <w:t xml:space="preserve"> et al.  </w:t>
+        <w:t xml:space="preserve"> as observed by Gobas et al.  </w:t>
       </w:r>
       <w:proofErr w:type="gramStart"/>
       <w:r>
@@ -9414,15 +9290,7 @@
       </w:r>
       <w:proofErr w:type="gramEnd"/>
       <w:r>
-        <w:t xml:space="preserve">  However, the approach used by </w:t>
-      </w:r>
-      <w:proofErr w:type="spellStart"/>
-      <w:r>
-        <w:t>Gobas</w:t>
-      </w:r>
-      <w:proofErr w:type="spellEnd"/>
-      <w:r>
-        <w:t xml:space="preserve"> et al. (1991) in modeling bioaccumulation in macrophytes provides a useful guide to modeling kinetic uptake in algae.</w:t>
+        <w:t xml:space="preserve">  However, the approach used by Gobas et al. (1991) in modeling bioaccumulation in macrophytes provides a useful guide to modeling kinetic uptake in algae.</w:t>
       </w:r>
     </w:p>
     <w:p>
@@ -9535,13 +9403,13 @@
           <v:shape id="_x0000_i1052" type="#_x0000_t75" style="width:293.35pt;height:18.4pt" o:ole="">
             <v:imagedata r:id="rId68" o:title=""/>
           </v:shape>
-          <o:OLEObject Type="Embed" ProgID="Equation.3" ShapeID="_x0000_i1052" DrawAspect="Content" ObjectID="_1647931148" r:id="rId69"/>
+          <o:OLEObject Type="Embed" ProgID="Equation.3" ShapeID="_x0000_i1052" DrawAspect="Content" ObjectID="_1650290861" r:id="rId69"/>
         </w:object>
       </w:r>
       <w:r>
         <w:tab/>
       </w:r>
-      <w:bookmarkStart w:id="39" w:name="AlgalUptake"/>
+      <w:bookmarkStart w:id="40" w:name="AlgalUptake"/>
       <w:r>
         <w:rPr>
           <w:b/>
@@ -9585,7 +9453,7 @@
         </w:rPr>
         <w:t>)</w:t>
       </w:r>
-      <w:bookmarkEnd w:id="39"/>
+      <w:bookmarkEnd w:id="40"/>
       <w:r>
         <w:tab/>
       </w:r>
@@ -9683,12 +9551,6 @@
           <w:b/>
           <w:bCs/>
         </w:rPr>
-      </w:r>
-      <w:r>
-        <w:rPr>
-          <w:b/>
-          <w:bCs/>
-        </w:rPr>
         <w:fldChar w:fldCharType="separate"/>
       </w:r>
       <w:r>
@@ -9781,12 +9643,6 @@
           <w:b/>
           <w:bCs/>
         </w:rPr>
-      </w:r>
-      <w:r>
-        <w:rPr>
-          <w:b/>
-          <w:bCs/>
-        </w:rPr>
         <w:fldChar w:fldCharType="separate"/>
       </w:r>
       <w:r>
@@ -10013,13 +9869,13 @@
           <v:shape id="_x0000_i1053" type="#_x0000_t75" style="width:219.05pt;height:32.95pt" o:ole="">
             <v:imagedata r:id="rId70" o:title=""/>
           </v:shape>
-          <o:OLEObject Type="Embed" ProgID="Equation.3" ShapeID="_x0000_i1053" DrawAspect="Content" ObjectID="_1647931149" r:id="rId71"/>
+          <o:OLEObject Type="Embed" ProgID="Equation.3" ShapeID="_x0000_i1053" DrawAspect="Content" ObjectID="_1650290862" r:id="rId71"/>
         </w:object>
       </w:r>
       <w:r>
         <w:tab/>
       </w:r>
-      <w:bookmarkStart w:id="40" w:name="k1"/>
+      <w:bookmarkStart w:id="41" w:name="k1"/>
       <w:r>
         <w:rPr>
           <w:b/>
@@ -10063,7 +9919,7 @@
         </w:rPr>
         <w:t>)</w:t>
       </w:r>
-      <w:bookmarkEnd w:id="40"/>
+      <w:bookmarkEnd w:id="41"/>
       <w:r>
         <w:tab/>
       </w:r>
@@ -10134,13 +9990,13 @@
           <v:shape id="_x0000_i1054" type="#_x0000_t75" style="width:113.35pt;height:16.1pt" o:ole="">
             <v:imagedata r:id="rId72" o:title=""/>
           </v:shape>
-          <o:OLEObject Type="Embed" ProgID="Equation.3" ShapeID="_x0000_i1054" DrawAspect="Content" ObjectID="_1647931150" r:id="rId73"/>
+          <o:OLEObject Type="Embed" ProgID="Equation.3" ShapeID="_x0000_i1054" DrawAspect="Content" ObjectID="_1650290863" r:id="rId73"/>
         </w:object>
       </w:r>
       <w:r>
         <w:tab/>
       </w:r>
-      <w:bookmarkStart w:id="41" w:name="Depuration"/>
+      <w:bookmarkStart w:id="42" w:name="Depuration"/>
       <w:r>
         <w:rPr>
           <w:b/>
@@ -10184,7 +10040,7 @@
         </w:rPr>
         <w:t>)</w:t>
       </w:r>
-      <w:bookmarkEnd w:id="41"/>
+      <w:bookmarkEnd w:id="42"/>
       <w:r>
         <w:tab/>
       </w:r>
@@ -10333,13 +10189,13 @@
           <v:shape id="_x0000_i1055" type="#_x0000_t75" style="width:140.15pt;height:16.1pt" o:ole="">
             <v:imagedata r:id="rId74" o:title=""/>
           </v:shape>
-          <o:OLEObject Type="Embed" ProgID="Equation.3" ShapeID="_x0000_i1055" DrawAspect="Content" ObjectID="_1647931151" r:id="rId75"/>
+          <o:OLEObject Type="Embed" ProgID="Equation.3" ShapeID="_x0000_i1055" DrawAspect="Content" ObjectID="_1650290864" r:id="rId75"/>
         </w:object>
       </w:r>
       <w:r>
         <w:tab/>
       </w:r>
-      <w:bookmarkStart w:id="42" w:name="Depuration_Periphyton"/>
+      <w:bookmarkStart w:id="43" w:name="Depuration_Periphyton"/>
       <w:r>
         <w:rPr>
           <w:b/>
@@ -10383,7 +10239,7 @@
         </w:rPr>
         <w:t>)</w:t>
       </w:r>
-      <w:bookmarkEnd w:id="42"/>
+      <w:bookmarkEnd w:id="43"/>
       <w:r>
         <w:tab/>
       </w:r>
@@ -10487,13 +10343,13 @@
           <v:shape id="_x0000_i1056" type="#_x0000_t75" style="width:173.85pt;height:32.95pt" o:ole="">
             <v:imagedata r:id="rId76" o:title=""/>
           </v:shape>
-          <o:OLEObject Type="Embed" ProgID="Equation.3" ShapeID="_x0000_i1056" DrawAspect="Content" ObjectID="_1647931152" r:id="rId77"/>
+          <o:OLEObject Type="Embed" ProgID="Equation.3" ShapeID="_x0000_i1056" DrawAspect="Content" ObjectID="_1650290865" r:id="rId77"/>
         </w:object>
       </w:r>
       <w:r>
         <w:tab/>
       </w:r>
-      <w:bookmarkStart w:id="43" w:name="K2Algae"/>
+      <w:bookmarkStart w:id="44" w:name="K2Algae"/>
       <w:r>
         <w:rPr>
           <w:b/>
@@ -10537,7 +10393,7 @@
         </w:rPr>
         <w:t>)</w:t>
       </w:r>
-      <w:bookmarkEnd w:id="43"/>
+      <w:bookmarkEnd w:id="44"/>
       <w:r>
         <w:tab/>
       </w:r>
@@ -10697,7 +10553,7 @@
           <w:b w:val="0"/>
         </w:rPr>
       </w:pPr>
-      <w:bookmarkStart w:id="44" w:name="_Ref130647609"/>
+      <w:bookmarkStart w:id="45" w:name="_Ref130647609"/>
       <w:proofErr w:type="gramStart"/>
       <w:r>
         <w:t xml:space="preserve">Figure </w:t>
@@ -10720,7 +10576,7 @@
       <w:r>
         <w:fldChar w:fldCharType="end"/>
       </w:r>
-      <w:bookmarkEnd w:id="44"/>
+      <w:bookmarkEnd w:id="45"/>
       <w:r>
         <w:t>.</w:t>
       </w:r>
@@ -10841,8 +10697,8 @@
           <w:b w:val="0"/>
         </w:rPr>
       </w:pPr>
-      <w:bookmarkStart w:id="45" w:name="_Ref130647621"/>
-      <w:bookmarkStart w:id="46" w:name="_Ref130647906"/>
+      <w:bookmarkStart w:id="46" w:name="_Ref130647621"/>
+      <w:bookmarkStart w:id="47" w:name="_Ref130647906"/>
       <w:proofErr w:type="gramStart"/>
       <w:r>
         <w:t xml:space="preserve">Figure </w:t>
@@ -10865,7 +10721,7 @@
       <w:r>
         <w:fldChar w:fldCharType="end"/>
       </w:r>
-      <w:bookmarkEnd w:id="45"/>
+      <w:bookmarkEnd w:id="46"/>
       <w:r>
         <w:t>.</w:t>
       </w:r>
@@ -10879,7 +10735,7 @@
         </w:rPr>
         <w:t>Rate of elimination by algae as a function of</w:t>
       </w:r>
-      <w:bookmarkEnd w:id="46"/>
+      <w:bookmarkEnd w:id="47"/>
     </w:p>
     <w:p>
       <w:pPr>
@@ -10994,7 +10850,7 @@
       <w:r>
         <w:instrText>tc \l3 "</w:instrText>
       </w:r>
-      <w:bookmarkStart w:id="47" w:name="_Toc471906040"/>
+      <w:bookmarkStart w:id="48" w:name="_Toc471906040"/>
       <w:r>
         <w:rPr>
           <w:b/>
@@ -11002,7 +10858,7 @@
         </w:rPr>
         <w:instrText>Bioaccumulation in Animals</w:instrText>
       </w:r>
-      <w:bookmarkEnd w:id="47"/>
+      <w:bookmarkEnd w:id="48"/>
       <w:r>
         <w:fldChar w:fldCharType="end"/>
       </w:r>
@@ -11033,15 +10889,7 @@
         <w:t>”</w:t>
       </w:r>
       <w:r>
-        <w:t xml:space="preserve"> occurs when growth of the organism is faster than accumulation of the toxicant.  </w:t>
-      </w:r>
-      <w:proofErr w:type="spellStart"/>
-      <w:r>
-        <w:t>Gobas</w:t>
-      </w:r>
-      <w:proofErr w:type="spellEnd"/>
-      <w:r>
-        <w:t xml:space="preserve"> (1993) includes fecal egestion, but in AQUATOX egestion is merely the amount ingested but not assimilated; it is accounted for indirectly in </w:t>
+        <w:t xml:space="preserve"> occurs when growth of the organism is faster than accumulation of the toxicant.  Gobas (1993) includes fecal egestion, but in AQUATOX egestion is merely the amount ingested but not assimilated; it is accounted for indirectly in </w:t>
       </w:r>
       <w:proofErr w:type="spellStart"/>
       <w:r>
@@ -11094,7 +10942,7 @@
         </w:rPr>
         <w:instrText>tc \l4 "</w:instrText>
       </w:r>
-      <w:bookmarkStart w:id="48" w:name="_Toc471906041"/>
+      <w:bookmarkStart w:id="49" w:name="_Toc471906041"/>
       <w:r>
         <w:rPr>
           <w:b/>
@@ -11102,7 +10950,7 @@
         </w:rPr>
         <w:instrText>Gill Sorption</w:instrText>
       </w:r>
-      <w:bookmarkEnd w:id="48"/>
+      <w:bookmarkEnd w:id="49"/>
       <w:r>
         <w:rPr>
           <w:b/>
@@ -11192,13 +11040,13 @@
           <v:shape id="_x0000_i1057" type="#_x0000_t75" style="width:245.85pt;height:18.4pt" o:ole="">
             <v:imagedata r:id="rId80" o:title=""/>
           </v:shape>
-          <o:OLEObject Type="Embed" ProgID="Equation.3" ShapeID="_x0000_i1057" DrawAspect="Content" ObjectID="_1647931153" r:id="rId81"/>
+          <o:OLEObject Type="Embed" ProgID="Equation.3" ShapeID="_x0000_i1057" DrawAspect="Content" ObjectID="_1650290866" r:id="rId81"/>
         </w:object>
       </w:r>
       <w:r>
         <w:tab/>
       </w:r>
-      <w:bookmarkStart w:id="49" w:name="GillUptake"/>
+      <w:bookmarkStart w:id="50" w:name="GillUptake"/>
       <w:r>
         <w:rPr>
           <w:b/>
@@ -11242,7 +11090,7 @@
         </w:rPr>
         <w:t>)</w:t>
       </w:r>
-      <w:bookmarkEnd w:id="49"/>
+      <w:bookmarkEnd w:id="50"/>
       <w:r>
         <w:tab/>
       </w:r>
@@ -11277,7 +11125,7 @@
           <v:shape id="_x0000_i1058" type="#_x0000_t75" style="width:226.7pt;height:32.95pt" o:ole="">
             <v:imagedata r:id="rId82" o:title=""/>
           </v:shape>
-          <o:OLEObject Type="Embed" ProgID="Equation.3" ShapeID="_x0000_i1058" DrawAspect="Content" ObjectID="_1647931154" r:id="rId83"/>
+          <o:OLEObject Type="Embed" ProgID="Equation.3" ShapeID="_x0000_i1058" DrawAspect="Content" ObjectID="_1650290867" r:id="rId83"/>
         </w:object>
       </w:r>
       <w:r>
@@ -11535,12 +11383,6 @@
           <w:b/>
           <w:bCs/>
         </w:rPr>
-      </w:r>
-      <w:r>
-        <w:rPr>
-          <w:b/>
-          <w:bCs/>
-        </w:rPr>
         <w:fldChar w:fldCharType="separate"/>
       </w:r>
       <w:r>
@@ -11611,12 +11453,6 @@
       </w:r>
       <w:r>
         <w:instrText xml:space="preserve"> REF Respiration_Animal \h </w:instrText>
-      </w:r>
-      <w:r>
-        <w:rPr>
-          <w:b/>
-          <w:bCs/>
-        </w:rPr>
       </w:r>
       <w:r>
         <w:rPr>
@@ -11733,13 +11569,6 @@
           <w:bCs/>
           <w:highlight w:val="yellow"/>
         </w:rPr>
-      </w:r>
-      <w:r>
-        <w:rPr>
-          <w:b/>
-          <w:bCs/>
-          <w:highlight w:val="yellow"/>
-        </w:rPr>
         <w:fldChar w:fldCharType="separate"/>
       </w:r>
       <w:r>
@@ -11940,13 +11769,13 @@
           <v:shape id="_x0000_i1059" type="#_x0000_t75" style="width:281.85pt;height:250.45pt" o:ole="">
             <v:imagedata r:id="rId84" o:title=""/>
           </v:shape>
-          <o:OLEObject Type="Embed" ProgID="Equation.3" ShapeID="_x0000_i1059" DrawAspect="Content" ObjectID="_1647931155" r:id="rId85"/>
+          <o:OLEObject Type="Embed" ProgID="Equation.3" ShapeID="_x0000_i1059" DrawAspect="Content" ObjectID="_1650290868" r:id="rId85"/>
         </w:object>
       </w:r>
       <w:r>
         <w:tab/>
       </w:r>
-      <w:bookmarkStart w:id="50" w:name="WEffTox"/>
+      <w:bookmarkStart w:id="51" w:name="WEffTox"/>
       <w:r>
         <w:rPr>
           <w:b/>
@@ -11990,7 +11819,7 @@
         </w:rPr>
         <w:t>)</w:t>
       </w:r>
-      <w:bookmarkEnd w:id="50"/>
+      <w:bookmarkEnd w:id="51"/>
     </w:p>
     <w:p>
       <w:pPr>
@@ -12067,12 +11896,6 @@
       </w:r>
       <w:r>
         <w:instrText xml:space="preserve"> REF Nondissoc1 \h </w:instrText>
-      </w:r>
-      <w:r>
-        <w:rPr>
-          <w:b/>
-          <w:bCs/>
-        </w:rPr>
       </w:r>
       <w:r>
         <w:rPr>
@@ -12142,7 +11965,7 @@
           <w:b w:val="0"/>
         </w:rPr>
       </w:pPr>
-      <w:bookmarkStart w:id="51" w:name="_Ref130647642"/>
+      <w:bookmarkStart w:id="52" w:name="_Ref130647642"/>
       <w:proofErr w:type="gramStart"/>
       <w:r>
         <w:t xml:space="preserve">Figure </w:t>
@@ -12165,7 +11988,7 @@
       <w:r>
         <w:fldChar w:fldCharType="end"/>
       </w:r>
-      <w:bookmarkEnd w:id="51"/>
+      <w:bookmarkEnd w:id="52"/>
       <w:r>
         <w:t>.</w:t>
       </w:r>
@@ -12411,7 +12234,7 @@
                                 <w:noProof/>
                               </w:rPr>
                             </w:pPr>
-                            <w:bookmarkStart w:id="52" w:name="_Ref130647661"/>
+                            <w:bookmarkStart w:id="53" w:name="_Ref130647661"/>
                             <w:proofErr w:type="gramStart"/>
                             <w:r>
                               <w:t xml:space="preserve">Figure </w:t>
@@ -12434,7 +12257,7 @@
                             <w:r>
                               <w:fldChar w:fldCharType="end"/>
                             </w:r>
-                            <w:bookmarkEnd w:id="52"/>
+                            <w:bookmarkEnd w:id="53"/>
                             <w:r>
                               <w:t>.</w:t>
                             </w:r>
@@ -12491,7 +12314,7 @@
                           <w:noProof/>
                         </w:rPr>
                       </w:pPr>
-                      <w:bookmarkStart w:id="53" w:name="_Ref130647661"/>
+                      <w:bookmarkStart w:id="54" w:name="_Ref130647661"/>
                       <w:proofErr w:type="gramStart"/>
                       <w:r>
                         <w:t xml:space="preserve">Figure </w:t>
@@ -12514,7 +12337,7 @@
                       <w:r>
                         <w:fldChar w:fldCharType="end"/>
                       </w:r>
-                      <w:bookmarkEnd w:id="53"/>
+                      <w:bookmarkEnd w:id="54"/>
                       <w:r>
                         <w:t>.</w:t>
                       </w:r>
@@ -12758,7 +12581,7 @@
           <v:shape id="_x0000_i1060" type="#_x0000_t75" style="width:392.15pt;height:33.7pt" o:ole="">
             <v:imagedata r:id="rId88" o:title=""/>
           </v:shape>
-          <o:OLEObject Type="Embed" ProgID="Equation.3" ShapeID="_x0000_i1060" DrawAspect="Content" ObjectID="_1647931156" r:id="rId89"/>
+          <o:OLEObject Type="Embed" ProgID="Equation.3" ShapeID="_x0000_i1060" DrawAspect="Content" ObjectID="_1650290869" r:id="rId89"/>
         </w:object>
       </w:r>
       <w:r>
@@ -13108,7 +12931,7 @@
         </w:rPr>
         <w:instrText>tc \l4 "</w:instrText>
       </w:r>
-      <w:bookmarkStart w:id="54" w:name="_Toc471906042"/>
+      <w:bookmarkStart w:id="55" w:name="_Toc471906042"/>
       <w:r>
         <w:rPr>
           <w:b/>
@@ -13116,7 +12939,7 @@
         </w:rPr>
         <w:instrText>Dietary Uptake</w:instrText>
       </w:r>
-      <w:bookmarkEnd w:id="54"/>
+      <w:bookmarkEnd w:id="55"/>
       <w:r>
         <w:rPr>
           <w:b/>
@@ -13125,23 +12948,7 @@
         <w:fldChar w:fldCharType="end"/>
       </w:r>
       <w:r>
-        <w:t>Hydrophobic chemicals usually bioaccumulate primarily through absorption from contaminated food.  Persistent, highly hydrophobic chemicals demonstrate biomagnification or increasing concentrations as they are passed up the food chain from one trophic level to another; therefore, dietary exposure can be quite important (</w:t>
-      </w:r>
-      <w:proofErr w:type="spellStart"/>
-      <w:r>
-        <w:t>Gobas</w:t>
-      </w:r>
-      <w:proofErr w:type="spellEnd"/>
-      <w:r>
-        <w:t xml:space="preserve"> et al., 1993).  Uptake from contaminated prey can be computed as (Thomann and Mueller, 1987; </w:t>
-      </w:r>
-      <w:proofErr w:type="spellStart"/>
-      <w:r>
-        <w:t>Gobas</w:t>
-      </w:r>
-      <w:proofErr w:type="spellEnd"/>
-      <w:r>
-        <w:t>, 1993):</w:t>
+        <w:t>Hydrophobic chemicals usually bioaccumulate primarily through absorption from contaminated food.  Persistent, highly hydrophobic chemicals demonstrate biomagnification or increasing concentrations as they are passed up the food chain from one trophic level to another; therefore, dietary exposure can be quite important (Gobas et al., 1993).  Uptake from contaminated prey can be computed as (Thomann and Mueller, 1987; Gobas, 1993):</w:t>
       </w:r>
     </w:p>
     <w:p>
@@ -13168,13 +12975,13 @@
           <v:shape id="_x0000_i1061" type="#_x0000_t75" style="width:192.25pt;height:18.4pt" o:ole="">
             <v:imagedata r:id="rId90" o:title=""/>
           </v:shape>
-          <o:OLEObject Type="Embed" ProgID="Equation.3" ShapeID="_x0000_i1061" DrawAspect="Content" ObjectID="_1647931157" r:id="rId91"/>
+          <o:OLEObject Type="Embed" ProgID="Equation.3" ShapeID="_x0000_i1061" DrawAspect="Content" ObjectID="_1650290870" r:id="rId91"/>
         </w:object>
       </w:r>
       <w:r>
         <w:tab/>
       </w:r>
-      <w:bookmarkStart w:id="55" w:name="DietUptake"/>
+      <w:bookmarkStart w:id="56" w:name="DietUptake"/>
       <w:r>
         <w:rPr>
           <w:b/>
@@ -13218,7 +13025,7 @@
         </w:rPr>
         <w:t>)</w:t>
       </w:r>
-      <w:bookmarkEnd w:id="55"/>
+      <w:bookmarkEnd w:id="56"/>
     </w:p>
     <w:p>
       <w:pPr>
@@ -13257,13 +13064,13 @@
           <v:shape id="_x0000_i1062" type="#_x0000_t75" style="width:222.15pt;height:18.4pt" o:ole="">
             <v:imagedata r:id="rId92" o:title=""/>
           </v:shape>
-          <o:OLEObject Type="Embed" ProgID="Equation.3" ShapeID="_x0000_i1062" DrawAspect="Content" ObjectID="_1647931158" r:id="rId93"/>
+          <o:OLEObject Type="Embed" ProgID="Equation.3" ShapeID="_x0000_i1062" DrawAspect="Content" ObjectID="_1650290871" r:id="rId93"/>
         </w:object>
       </w:r>
       <w:r>
         <w:tab/>
       </w:r>
-      <w:bookmarkStart w:id="56" w:name="KDPrey"/>
+      <w:bookmarkStart w:id="57" w:name="KDPrey"/>
       <w:r>
         <w:rPr>
           <w:b/>
@@ -13307,7 +13114,7 @@
         </w:rPr>
         <w:t>)</w:t>
       </w:r>
-      <w:bookmarkEnd w:id="56"/>
+      <w:bookmarkEnd w:id="57"/>
     </w:p>
     <w:p>
       <w:pPr>
@@ -13495,12 +13302,6 @@
           <w:b/>
           <w:bCs/>
         </w:rPr>
-      </w:r>
-      <w:r>
-        <w:rPr>
-          <w:b/>
-          <w:bCs/>
-        </w:rPr>
         <w:fldChar w:fldCharType="separate"/>
       </w:r>
       <w:r>
@@ -13658,11 +13459,6 @@
         <w:rPr>
           <w:iCs/>
         </w:rPr>
-      </w:r>
-      <w:r>
-        <w:rPr>
-          <w:iCs/>
-        </w:rPr>
         <w:fldChar w:fldCharType="separate"/>
       </w:r>
       <w:r>
@@ -13779,12 +13575,6 @@
           <w:b/>
           <w:bCs/>
         </w:rPr>
-      </w:r>
-      <w:r>
-        <w:rPr>
-          <w:b/>
-          <w:bCs/>
-        </w:rPr>
         <w:fldChar w:fldCharType="separate"/>
       </w:r>
       <w:r>
@@ -13834,13 +13624,8 @@
       <w:pPr>
         <w:widowControl/>
       </w:pPr>
-      <w:proofErr w:type="spellStart"/>
-      <w:r>
-        <w:t>Gobas</w:t>
-      </w:r>
-      <w:proofErr w:type="spellEnd"/>
-      <w:r>
-        <w:t xml:space="preserve"> (1993) presents an empirical equation for estimating </w:t>
+      <w:r>
+        <w:t xml:space="preserve">Gobas (1993) presents an empirical equation for estimating </w:t>
       </w:r>
       <w:proofErr w:type="spellStart"/>
       <w:r>
@@ -13852,15 +13637,7 @@
       </w:r>
       <w:proofErr w:type="spellEnd"/>
       <w:r>
-        <w:t xml:space="preserve"> as a function of the octanol-water partition coefficient.  However, data published by </w:t>
-      </w:r>
-      <w:proofErr w:type="spellStart"/>
-      <w:r>
-        <w:t>Gobas</w:t>
-      </w:r>
-      <w:proofErr w:type="spellEnd"/>
-      <w:r>
-        <w:t xml:space="preserve"> et al. (1993) suggest that there is no trend in efficiency between </w:t>
+        <w:t xml:space="preserve"> as a function of the octanol-water partition coefficient.  However, data published by Gobas et al. (1993) suggest that there is no trend in efficiency between </w:t>
       </w:r>
       <w:proofErr w:type="spellStart"/>
       <w:r>
@@ -14006,7 +13783,7 @@
           <w:b w:val="0"/>
         </w:rPr>
       </w:pPr>
-      <w:bookmarkStart w:id="57" w:name="_Ref130647675"/>
+      <w:bookmarkStart w:id="58" w:name="_Ref130647675"/>
       <w:proofErr w:type="gramStart"/>
       <w:r>
         <w:t xml:space="preserve">Figure </w:t>
@@ -14029,7 +13806,7 @@
       <w:r>
         <w:fldChar w:fldCharType="end"/>
       </w:r>
-      <w:bookmarkEnd w:id="57"/>
+      <w:bookmarkEnd w:id="58"/>
       <w:r>
         <w:t>.</w:t>
       </w:r>
@@ -14075,21 +13852,7 @@
         <w:rPr>
           <w:b w:val="0"/>
         </w:rPr>
-        <w:t xml:space="preserve"> </w:t>
-      </w:r>
-      <w:proofErr w:type="spellStart"/>
-      <w:r>
-        <w:rPr>
-          <w:b w:val="0"/>
-        </w:rPr>
-        <w:t>Gobas</w:t>
-      </w:r>
-      <w:proofErr w:type="spellEnd"/>
-      <w:r>
-        <w:rPr>
-          <w:b w:val="0"/>
-        </w:rPr>
-        <w:t xml:space="preserve"> et al., 1993</w:t>
+        <w:t xml:space="preserve"> Gobas et al., 1993</w:t>
       </w:r>
     </w:p>
     <w:p>
@@ -14191,12 +13954,6 @@
           <w:b/>
           <w:bCs/>
         </w:rPr>
-      </w:r>
-      <w:r>
-        <w:rPr>
-          <w:b/>
-          <w:bCs/>
-        </w:rPr>
         <w:fldChar w:fldCharType="separate"/>
       </w:r>
       <w:r>
@@ -14281,13 +14038,13 @@
           <v:shape id="_x0000_i1063" type="#_x0000_t75" style="width:127.9pt;height:16.1pt" o:ole="">
             <v:imagedata r:id="rId95" o:title=""/>
           </v:shape>
-          <o:OLEObject Type="Embed" ProgID="Equation.3" ShapeID="_x0000_i1063" DrawAspect="Content" ObjectID="_1647931159" r:id="rId96"/>
+          <o:OLEObject Type="Embed" ProgID="Equation.3" ShapeID="_x0000_i1063" DrawAspect="Content" ObjectID="_1650290872" r:id="rId96"/>
         </w:object>
       </w:r>
       <w:r>
         <w:tab/>
       </w:r>
-      <w:bookmarkStart w:id="58" w:name="GutEffRed"/>
+      <w:bookmarkStart w:id="59" w:name="GutEffRed"/>
       <w:r>
         <w:rPr>
           <w:b/>
@@ -14334,7 +14091,7 @@
       <w:r>
         <w:t xml:space="preserve"> </w:t>
       </w:r>
-      <w:bookmarkEnd w:id="58"/>
+      <w:bookmarkEnd w:id="59"/>
     </w:p>
     <w:p>
       <w:pPr>
@@ -14453,12 +14210,6 @@
           <w:b/>
           <w:bCs/>
         </w:rPr>
-      </w:r>
-      <w:r>
-        <w:rPr>
-          <w:b/>
-          <w:bCs/>
-        </w:rPr>
         <w:fldChar w:fldCharType="separate"/>
       </w:r>
       <w:r>
@@ -14534,7 +14285,7 @@
         </w:rPr>
         <w:instrText>tc \l4 "</w:instrText>
       </w:r>
-      <w:bookmarkStart w:id="59" w:name="_Toc471906043"/>
+      <w:bookmarkStart w:id="60" w:name="_Toc471906043"/>
       <w:r>
         <w:rPr>
           <w:b/>
@@ -14542,7 +14293,7 @@
         </w:rPr>
         <w:instrText>Elimination</w:instrText>
       </w:r>
-      <w:bookmarkEnd w:id="59"/>
+      <w:bookmarkEnd w:id="60"/>
       <w:r>
         <w:rPr>
           <w:b/>
@@ -14598,13 +14349,13 @@
           <v:shape id="_x0000_i1064" type="#_x0000_t75" style="width:210.65pt;height:16.85pt" o:ole="">
             <v:imagedata r:id="rId97" o:title=""/>
           </v:shape>
-          <o:OLEObject Type="Embed" ProgID="Equation.3" ShapeID="_x0000_i1064" DrawAspect="Content" ObjectID="_1647931160" r:id="rId98"/>
+          <o:OLEObject Type="Embed" ProgID="Equation.3" ShapeID="_x0000_i1064" DrawAspect="Content" ObjectID="_1650290873" r:id="rId98"/>
         </w:object>
       </w:r>
       <w:r>
         <w:tab/>
       </w:r>
-      <w:bookmarkStart w:id="60" w:name="Depuration_Animal"/>
+      <w:bookmarkStart w:id="61" w:name="Depuration_Animal"/>
       <w:r>
         <w:rPr>
           <w:b/>
@@ -14648,7 +14399,7 @@
         </w:rPr>
         <w:t>)</w:t>
       </w:r>
-      <w:bookmarkEnd w:id="60"/>
+      <w:bookmarkEnd w:id="61"/>
       <w:r>
         <w:tab/>
       </w:r>
@@ -14829,12 +14580,6 @@
       </w:r>
       <w:r>
         <w:instrText xml:space="preserve"> REF TCorr \h </w:instrText>
-      </w:r>
-      <w:r>
-        <w:rPr>
-          <w:b/>
-          <w:bCs/>
-        </w:rPr>
       </w:r>
       <w:r>
         <w:rPr>
@@ -15015,7 +14760,7 @@
           <v:shape id="_x0000_i1065" type="#_x0000_t75" style="width:311.75pt;height:35.25pt" o:ole="">
             <v:imagedata r:id="rId99" o:title=""/>
           </v:shape>
-          <o:OLEObject Type="Embed" ProgID="Equation.3" ShapeID="_x0000_i1065" DrawAspect="Content" ObjectID="_1647931161" r:id="rId100"/>
+          <o:OLEObject Type="Embed" ProgID="Equation.3" ShapeID="_x0000_i1065" DrawAspect="Content" ObjectID="_1650290874" r:id="rId100"/>
         </w:object>
       </w:r>
       <w:r>
@@ -15102,7 +14847,7 @@
           <v:shape id="_x0000_i1066" type="#_x0000_t75" style="width:313.3pt;height:35.25pt" o:ole="">
             <v:imagedata r:id="rId101" o:title=""/>
           </v:shape>
-          <o:OLEObject Type="Embed" ProgID="Equation.3" ShapeID="_x0000_i1066" DrawAspect="Content" ObjectID="_1647931162" r:id="rId102"/>
+          <o:OLEObject Type="Embed" ProgID="Equation.3" ShapeID="_x0000_i1066" DrawAspect="Content" ObjectID="_1650290875" r:id="rId102"/>
         </w:object>
       </w:r>
       <w:r>
@@ -15236,12 +14981,6 @@
       </w:r>
       <w:r>
         <w:instrText xml:space="preserve"> REF Nondissoc1 \h </w:instrText>
-      </w:r>
-      <w:r>
-        <w:rPr>
-          <w:b/>
-          <w:bCs/>
-        </w:rPr>
       </w:r>
       <w:r>
         <w:rPr>
@@ -15560,7 +15299,7 @@
           <v:shape id="_x0000_i1067" type="#_x0000_t75" style="width:111.05pt;height:35.25pt" o:ole="">
             <v:imagedata r:id="rId104" o:title=""/>
           </v:shape>
-          <o:OLEObject Type="Embed" ProgID="Equation.3" ShapeID="_x0000_i1067" DrawAspect="Content" ObjectID="_1647931163" r:id="rId105"/>
+          <o:OLEObject Type="Embed" ProgID="Equation.3" ShapeID="_x0000_i1067" DrawAspect="Content" ObjectID="_1650290876" r:id="rId105"/>
         </w:object>
       </w:r>
       <w:r>
@@ -15775,10 +15514,7 @@
         <w:fldChar w:fldCharType="begin"/>
       </w:r>
       <w:r>
-        <w:instrText xml:space="preserve"> REF K2Compare \h </w:instrText>
-      </w:r>
-      <w:r>
-        <w:instrText xml:space="preserve"> \* MERGEFORMAT </w:instrText>
+        <w:instrText xml:space="preserve"> REF K2Compare \h  \* MERGEFORMAT </w:instrText>
       </w:r>
       <w:r>
         <w:fldChar w:fldCharType="separate"/>
@@ -15836,7 +15572,7 @@
         </w:tabs>
         <w:jc w:val="center"/>
       </w:pPr>
-      <w:bookmarkStart w:id="61" w:name="K2Compare"/>
+      <w:bookmarkStart w:id="62" w:name="K2Compare"/>
       <w:proofErr w:type="gramStart"/>
       <w:r>
         <w:rPr>
@@ -15875,7 +15611,7 @@
         </w:rPr>
         <w:fldChar w:fldCharType="end"/>
       </w:r>
-      <w:bookmarkEnd w:id="61"/>
+      <w:bookmarkEnd w:id="62"/>
       <w:r>
         <w:rPr>
           <w:b/>
@@ -16042,13 +15778,13 @@
           <v:shape id="_x0000_i1068" type="#_x0000_t75" style="width:285.7pt;height:16.85pt" o:ole="">
             <v:imagedata r:id="rId107" o:title=""/>
           </v:shape>
-          <o:OLEObject Type="Embed" ProgID="Equation.3" ShapeID="_x0000_i1068" DrawAspect="Content" ObjectID="_1647931164" r:id="rId108"/>
+          <o:OLEObject Type="Embed" ProgID="Equation.3" ShapeID="_x0000_i1068" DrawAspect="Content" ObjectID="_1650290877" r:id="rId108"/>
         </w:object>
       </w:r>
       <w:r>
         <w:tab/>
       </w:r>
-      <w:bookmarkStart w:id="62" w:name="Biotransformation"/>
+      <w:bookmarkStart w:id="63" w:name="Biotransformation"/>
       <w:r>
         <w:rPr>
           <w:b/>
@@ -16092,7 +15828,7 @@
         </w:rPr>
         <w:t>)</w:t>
       </w:r>
-      <w:bookmarkEnd w:id="62"/>
+      <w:bookmarkEnd w:id="63"/>
       <w:r>
         <w:tab/>
       </w:r>
@@ -16171,8 +15907,8 @@
       <w:pPr>
         <w:widowControl/>
       </w:pPr>
-      <w:bookmarkStart w:id="63" w:name="QuickMark"/>
-      <w:bookmarkEnd w:id="63"/>
+      <w:bookmarkStart w:id="64" w:name="QuickMark"/>
+      <w:bookmarkEnd w:id="64"/>
     </w:p>
     <w:p>
       <w:pPr>
@@ -16244,7 +15980,7 @@
           <v:shape id="_x0000_i1069" type="#_x0000_t75" style="width:379.15pt;height:18.4pt" o:ole="">
             <v:imagedata r:id="rId109" o:title=""/>
           </v:shape>
-          <o:OLEObject Type="Embed" ProgID="Equation.3" ShapeID="_x0000_i1069" DrawAspect="Content" ObjectID="_1647931165" r:id="rId110"/>
+          <o:OLEObject Type="Embed" ProgID="Equation.3" ShapeID="_x0000_i1069" DrawAspect="Content" ObjectID="_1650290878" r:id="rId110"/>
         </w:object>
       </w:r>
       <w:r>
@@ -16339,7 +16075,7 @@
           <v:shape id="_x0000_i1070" type="#_x0000_t75" style="width:399.05pt;height:18.4pt" o:ole="">
             <v:imagedata r:id="rId111" o:title=""/>
           </v:shape>
-          <o:OLEObject Type="Embed" ProgID="Equation.3" ShapeID="_x0000_i1070" DrawAspect="Content" ObjectID="_1647931166" r:id="rId112"/>
+          <o:OLEObject Type="Embed" ProgID="Equation.3" ShapeID="_x0000_i1070" DrawAspect="Content" ObjectID="_1650290879" r:id="rId112"/>
         </w:object>
       </w:r>
       <w:r>
@@ -16518,12 +16254,6 @@
           <w:b/>
           <w:bCs/>
         </w:rPr>
-      </w:r>
-      <w:r>
-        <w:rPr>
-          <w:b/>
-          <w:bCs/>
-        </w:rPr>
         <w:fldChar w:fldCharType="separate"/>
       </w:r>
       <w:r>
@@ -16607,12 +16337,6 @@
           <w:b/>
           <w:bCs/>
         </w:rPr>
-      </w:r>
-      <w:r>
-        <w:rPr>
-          <w:b/>
-          <w:bCs/>
-        </w:rPr>
         <w:fldChar w:fldCharType="separate"/>
       </w:r>
       <w:r>
@@ -16721,13 +16445,13 @@
           <v:shape id="_x0000_i1071" type="#_x0000_t75" style="width:150.15pt;height:30.65pt" o:ole="">
             <v:imagedata r:id="rId113" o:title=""/>
           </v:shape>
-          <o:OLEObject Type="Embed" ProgID="Equation.3" ShapeID="_x0000_i1071" DrawAspect="Content" ObjectID="_1647931167" r:id="rId114"/>
+          <o:OLEObject Type="Embed" ProgID="Equation.3" ShapeID="_x0000_i1071" DrawAspect="Content" ObjectID="_1650290880" r:id="rId114"/>
         </w:object>
       </w:r>
       <w:r>
         <w:tab/>
       </w:r>
-      <w:bookmarkStart w:id="64" w:name="FracAerobic"/>
+      <w:bookmarkStart w:id="65" w:name="FracAerobic"/>
       <w:r>
         <w:rPr>
           <w:b/>
@@ -16771,7 +16495,7 @@
         </w:rPr>
         <w:t>)</w:t>
       </w:r>
-      <w:bookmarkEnd w:id="64"/>
+      <w:bookmarkEnd w:id="65"/>
       <w:r>
         <w:tab/>
       </w:r>
@@ -16846,12 +16570,6 @@
           <w:b/>
           <w:bCs/>
         </w:rPr>
-      </w:r>
-      <w:r>
-        <w:rPr>
-          <w:b/>
-          <w:bCs/>
-        </w:rPr>
         <w:fldChar w:fldCharType="separate"/>
       </w:r>
       <w:r>
@@ -16951,12 +16669,6 @@
           <w:b/>
           <w:bCs/>
         </w:rPr>
-      </w:r>
-      <w:r>
-        <w:rPr>
-          <w:b/>
-          <w:bCs/>
-        </w:rPr>
         <w:fldChar w:fldCharType="separate"/>
       </w:r>
       <w:r>
@@ -17042,7 +16754,7 @@
         </w:rPr>
         <w:instrText xml:space="preserve"> </w:instrText>
       </w:r>
-      <w:bookmarkStart w:id="65" w:name="_Toc471906044"/>
+      <w:bookmarkStart w:id="66" w:name="_Toc471906044"/>
       <w:r>
         <w:rPr>
           <w:b/>
@@ -17050,7 +16762,7 @@
         </w:rPr>
         <w:instrText>Bioaccumulation Factor</w:instrText>
       </w:r>
-      <w:bookmarkEnd w:id="65"/>
+      <w:bookmarkEnd w:id="66"/>
       <w:r>
         <w:rPr>
           <w:b/>
@@ -17075,21 +16787,7 @@
         <w:rPr>
           <w:bCs/>
         </w:rPr>
-        <w:t>, bioaccumulation is expressed as a bioaccumulation factor (BAF), which is the ratio of the concentration in the organism to that in the water.  The BAF can be expressed as a wet-weight, dry-weight, or lipid-normalized basis (</w:t>
-      </w:r>
-      <w:proofErr w:type="spellStart"/>
-      <w:r>
-        <w:rPr>
-          <w:bCs/>
-        </w:rPr>
-        <w:t>Gobas</w:t>
-      </w:r>
-      <w:proofErr w:type="spellEnd"/>
-      <w:r>
-        <w:rPr>
-          <w:bCs/>
-        </w:rPr>
-        <w:t xml:space="preserve"> and Morrison 2000).  In AQUATOX, the BAFs are output as both wet-weight and wet-weight lipid-normalized values.  The concentration in an organism is wet-weight, and the lipid fraction is input by the user as a wet-weight value:</w:t>
+        <w:t>, bioaccumulation is expressed as a bioaccumulation factor (BAF), which is the ratio of the concentration in the organism to that in the water.  The BAF can be expressed as a wet-weight, dry-weight, or lipid-normalized basis (Gobas and Morrison 2000).  In AQUATOX, the BAFs are output as both wet-weight and wet-weight lipid-normalized values.  The concentration in an organism is wet-weight, and the lipid fraction is input by the user as a wet-weight value:</w:t>
       </w:r>
     </w:p>
     <w:p>
@@ -17118,7 +16816,7 @@
           <v:shape id="_x0000_i1072" type="#_x0000_t75" style="width:219.05pt;height:75.85pt" o:ole="">
             <v:imagedata r:id="rId115" o:title=""/>
           </v:shape>
-          <o:OLEObject Type="Embed" ProgID="Equation.3" ShapeID="_x0000_i1072" DrawAspect="Content" ObjectID="_1647931168" r:id="rId116"/>
+          <o:OLEObject Type="Embed" ProgID="Equation.3" ShapeID="_x0000_i1072" DrawAspect="Content" ObjectID="_1650290881" r:id="rId116"/>
         </w:object>
       </w:r>
       <w:r>
@@ -17376,7 +17074,7 @@
         </w:rPr>
         <w:instrText>tc \l3 "</w:instrText>
       </w:r>
-      <w:bookmarkStart w:id="66" w:name="_Toc471906045"/>
+      <w:bookmarkStart w:id="67" w:name="_Toc471906045"/>
       <w:r>
         <w:rPr>
           <w:b/>
@@ -17384,7 +17082,7 @@
         </w:rPr>
         <w:instrText>Linkages to Detrital Compartments</w:instrText>
       </w:r>
-      <w:bookmarkEnd w:id="66"/>
+      <w:bookmarkEnd w:id="67"/>
       <w:r>
         <w:rPr>
           <w:b/>
@@ -17437,13 +17135,13 @@
           <v:shape id="_x0000_i1073" type="#_x0000_t75" style="width:246.65pt;height:18.4pt" o:ole="">
             <v:imagedata r:id="rId117" o:title=""/>
           </v:shape>
-          <o:OLEObject Type="Embed" ProgID="Equation.3" ShapeID="_x0000_i1073" DrawAspect="Content" ObjectID="_1647931169" r:id="rId118"/>
+          <o:OLEObject Type="Embed" ProgID="Equation.3" ShapeID="_x0000_i1073" DrawAspect="Content" ObjectID="_1650290882" r:id="rId118"/>
         </w:object>
       </w:r>
       <w:r>
         <w:tab/>
       </w:r>
-      <w:bookmarkStart w:id="67" w:name="DefecationTox"/>
+      <w:bookmarkStart w:id="68" w:name="DefecationTox"/>
       <w:r>
         <w:rPr>
           <w:b/>
@@ -17487,7 +17185,7 @@
         </w:rPr>
         <w:t>)</w:t>
       </w:r>
-      <w:bookmarkEnd w:id="67"/>
+      <w:bookmarkEnd w:id="68"/>
       <w:r>
         <w:tab/>
       </w:r>
@@ -17523,13 +17221,13 @@
           <v:shape id="_x0000_i1074" type="#_x0000_t75" style="width:290.3pt;height:18.4pt" o:ole="">
             <v:imagedata r:id="rId119" o:title=""/>
           </v:shape>
-          <o:OLEObject Type="Embed" ProgID="Equation.3" ShapeID="_x0000_i1074" DrawAspect="Content" ObjectID="_1647931170" r:id="rId120"/>
+          <o:OLEObject Type="Embed" ProgID="Equation.3" ShapeID="_x0000_i1074" DrawAspect="Content" ObjectID="_1650290883" r:id="rId120"/>
         </w:object>
       </w:r>
       <w:r>
         <w:tab/>
       </w:r>
-      <w:bookmarkStart w:id="68" w:name="KEgest"/>
+      <w:bookmarkStart w:id="69" w:name="KEgest"/>
       <w:r>
         <w:rPr>
           <w:b/>
@@ -17573,7 +17271,7 @@
         </w:rPr>
         <w:t>)</w:t>
       </w:r>
-      <w:bookmarkEnd w:id="68"/>
+      <w:bookmarkEnd w:id="69"/>
       <w:r>
         <w:tab/>
       </w:r>
@@ -17764,12 +17462,6 @@
           <w:b/>
           <w:bCs/>
         </w:rPr>
-      </w:r>
-      <w:r>
-        <w:rPr>
-          <w:b/>
-          <w:bCs/>
-        </w:rPr>
         <w:fldChar w:fldCharType="separate"/>
       </w:r>
       <w:r>
@@ -17914,11 +17606,6 @@
           <w:iCs/>
         </w:rPr>
         <w:instrText xml:space="preserve"> REF GutEffRed \h </w:instrText>
-      </w:r>
-      <w:r>
-        <w:rPr>
-          <w:iCs/>
-        </w:rPr>
       </w:r>
       <w:r>
         <w:rPr>
@@ -18038,12 +17725,6 @@
           <w:b/>
           <w:bCs/>
         </w:rPr>
-      </w:r>
-      <w:r>
-        <w:rPr>
-          <w:b/>
-          <w:bCs/>
-        </w:rPr>
         <w:fldChar w:fldCharType="separate"/>
       </w:r>
       <w:r>
@@ -18113,13 +17794,13 @@
           <v:shape id="_x0000_i1075" type="#_x0000_t75" style="width:198.4pt;height:18.4pt" o:ole="">
             <v:imagedata r:id="rId121" o:title=""/>
           </v:shape>
-          <o:OLEObject Type="Embed" ProgID="Equation.3" ShapeID="_x0000_i1075" DrawAspect="Content" ObjectID="_1647931171" r:id="rId122"/>
+          <o:OLEObject Type="Embed" ProgID="Equation.3" ShapeID="_x0000_i1075" DrawAspect="Content" ObjectID="_1650290884" r:id="rId122"/>
         </w:object>
       </w:r>
       <w:r>
         <w:tab/>
       </w:r>
-      <w:bookmarkStart w:id="69" w:name="MortTox"/>
+      <w:bookmarkStart w:id="70" w:name="MortTox"/>
       <w:r>
         <w:rPr>
           <w:b/>
@@ -18163,7 +17844,7 @@
         </w:rPr>
         <w:t>)</w:t>
       </w:r>
-      <w:bookmarkEnd w:id="69"/>
+      <w:bookmarkEnd w:id="70"/>
       <w:r>
         <w:tab/>
       </w:r>
@@ -18283,12 +17964,6 @@
           <w:b/>
           <w:bCs/>
         </w:rPr>
-      </w:r>
-      <w:r>
-        <w:rPr>
-          <w:b/>
-          <w:bCs/>
-        </w:rPr>
         <w:fldChar w:fldCharType="separate"/>
       </w:r>
       <w:r>
@@ -18341,12 +18016,6 @@
           <w:b/>
           <w:bCs/>
         </w:rPr>
-      </w:r>
-      <w:r>
-        <w:rPr>
-          <w:b/>
-          <w:bCs/>
-        </w:rPr>
         <w:fldChar w:fldCharType="separate"/>
       </w:r>
       <w:r>
@@ -18387,12 +18056,6 @@
       </w:r>
       <w:r>
         <w:instrText xml:space="preserve"> REF Mortality_Animal \h </w:instrText>
-      </w:r>
-      <w:r>
-        <w:rPr>
-          <w:b/>
-          <w:bCs/>
-        </w:rPr>
       </w:r>
       <w:r>
         <w:rPr>
@@ -18500,12 +18163,6 @@
           <w:b/>
           <w:bCs/>
         </w:rPr>
-      </w:r>
-      <w:r>
-        <w:rPr>
-          <w:b/>
-          <w:bCs/>
-        </w:rPr>
         <w:fldChar w:fldCharType="separate"/>
       </w:r>
       <w:r>
@@ -18613,7 +18270,7 @@
         </w:rPr>
         <w:instrText>tc \l2 "</w:instrText>
       </w:r>
-      <w:bookmarkStart w:id="70" w:name="_Toc471906046"/>
+      <w:bookmarkStart w:id="71" w:name="_Toc471906046"/>
       <w:r>
         <w:rPr>
           <w:b/>
@@ -18635,7 +18292,7 @@
         </w:rPr>
         <w:instrText>Alternative Uptake Model: Entering BCFs, K1, and K2</w:instrText>
       </w:r>
-      <w:bookmarkEnd w:id="70"/>
+      <w:bookmarkEnd w:id="71"/>
       <w:r>
         <w:rPr>
           <w:b/>
@@ -18697,21 +18354,7 @@
         <w:rPr>
           <w:bCs/>
         </w:rPr>
-        <w:t>(</w:t>
-      </w:r>
-      <w:proofErr w:type="spellStart"/>
-      <w:r>
-        <w:rPr>
-          <w:bCs/>
-        </w:rPr>
-        <w:t>Gobas</w:t>
-      </w:r>
-      <w:proofErr w:type="spellEnd"/>
-      <w:r>
-        <w:rPr>
-          <w:bCs/>
-        </w:rPr>
-        <w:t xml:space="preserve"> and Morrison 2000, p204</w:t>
+        <w:t>(Gobas and Morrison 2000, p204</w:t>
       </w:r>
       <w:proofErr w:type="gramStart"/>
       <w:r>
@@ -18811,13 +18454,13 @@
           <v:shape id="_x0000_i1076" type="#_x0000_t75" style="width:94.2pt;height:33.7pt" o:ole="">
             <v:imagedata r:id="rId123" o:title=""/>
           </v:shape>
-          <o:OLEObject Type="Embed" ProgID="Equation.3" ShapeID="_x0000_i1076" DrawAspect="Content" ObjectID="_1647931172" r:id="rId124"/>
+          <o:OLEObject Type="Embed" ProgID="Equation.3" ShapeID="_x0000_i1076" DrawAspect="Content" ObjectID="_1650290885" r:id="rId124"/>
         </w:object>
       </w:r>
       <w:r>
         <w:tab/>
       </w:r>
-      <w:bookmarkStart w:id="71" w:name="BCF_Alternative"/>
+      <w:bookmarkStart w:id="72" w:name="BCF_Alternative"/>
       <w:r>
         <w:rPr>
           <w:b/>
@@ -18861,7 +18504,7 @@
         </w:rPr>
         <w:t>)</w:t>
       </w:r>
-      <w:bookmarkEnd w:id="71"/>
+      <w:bookmarkEnd w:id="72"/>
     </w:p>
     <w:p/>
     <w:p/>
@@ -19054,13 +18697,13 @@
           <v:shape id="_x0000_i1077" type="#_x0000_t75" style="width:187.65pt;height:16.1pt" o:ole="">
             <v:imagedata r:id="rId125" o:title=""/>
           </v:shape>
-          <o:OLEObject Type="Embed" ProgID="Equation.3" ShapeID="_x0000_i1077" DrawAspect="Content" ObjectID="_1647931173" r:id="rId126"/>
+          <o:OLEObject Type="Embed" ProgID="Equation.3" ShapeID="_x0000_i1077" DrawAspect="Content" ObjectID="_1650290886" r:id="rId126"/>
         </w:object>
       </w:r>
       <w:r>
         <w:tab/>
       </w:r>
-      <w:bookmarkStart w:id="72" w:name="Uptake_Alternative"/>
+      <w:bookmarkStart w:id="73" w:name="Uptake_Alternative"/>
       <w:r>
         <w:rPr>
           <w:b/>
@@ -19104,7 +18747,7 @@
         </w:rPr>
         <w:t>)</w:t>
       </w:r>
-      <w:bookmarkEnd w:id="72"/>
+      <w:bookmarkEnd w:id="73"/>
     </w:p>
     <w:p>
       <w:pPr>
@@ -19131,13 +18774,13 @@
           <v:shape id="_x0000_i1078" type="#_x0000_t75" style="width:137.85pt;height:16.1pt" o:ole="">
             <v:imagedata r:id="rId127" o:title=""/>
           </v:shape>
-          <o:OLEObject Type="Embed" ProgID="Equation.3" ShapeID="_x0000_i1078" DrawAspect="Content" ObjectID="_1647931174" r:id="rId128"/>
+          <o:OLEObject Type="Embed" ProgID="Equation.3" ShapeID="_x0000_i1078" DrawAspect="Content" ObjectID="_1650290887" r:id="rId128"/>
         </w:object>
       </w:r>
       <w:r>
         <w:tab/>
       </w:r>
-      <w:bookmarkStart w:id="73" w:name="Depuration_Alternative"/>
+      <w:bookmarkStart w:id="74" w:name="Depuration_Alternative"/>
       <w:r>
         <w:rPr>
           <w:b/>
@@ -19181,7 +18824,7 @@
         </w:rPr>
         <w:t>)</w:t>
       </w:r>
-      <w:bookmarkEnd w:id="73"/>
+      <w:bookmarkEnd w:id="74"/>
     </w:p>
     <w:p>
       <w:pPr>
@@ -19526,7 +19169,7 @@
         </w:rPr>
         <w:instrText>tc \l2 "</w:instrText>
       </w:r>
-      <w:bookmarkStart w:id="74" w:name="_Toc471906059"/>
+      <w:bookmarkStart w:id="75" w:name="_Toc471906059"/>
       <w:r>
         <w:rPr>
           <w:b/>
@@ -19562,7 +19205,7 @@
         </w:rPr>
         <w:instrText>Aggregation of Organic Chemicals</w:instrText>
       </w:r>
-      <w:bookmarkEnd w:id="74"/>
+      <w:bookmarkEnd w:id="75"/>
       <w:r>
         <w:rPr>
           <w:b/>
@@ -19698,7 +19341,7 @@
           <v:shape id="_x0000_i1079" type="#_x0000_t75" style="width:114.15pt;height:43.65pt" o:ole="">
             <v:imagedata r:id="rId129" o:title=""/>
           </v:shape>
-          <o:OLEObject Type="Embed" ProgID="Equation.3" ShapeID="_x0000_i1079" DrawAspect="Content" ObjectID="_1647931175" r:id="rId130"/>
+          <o:OLEObject Type="Embed" ProgID="Equation.3" ShapeID="_x0000_i1079" DrawAspect="Content" ObjectID="_1650290888" r:id="rId130"/>
         </w:object>
       </w:r>
       <w:r>
@@ -19744,7 +19387,7 @@
           <v:shape id="_x0000_i1080" type="#_x0000_t75" style="width:132.5pt;height:39.85pt" o:ole="">
             <v:imagedata r:id="rId131" o:title=""/>
           </v:shape>
-          <o:OLEObject Type="Embed" ProgID="Equation.3" ShapeID="_x0000_i1080" DrawAspect="Content" ObjectID="_1647931176" r:id="rId132"/>
+          <o:OLEObject Type="Embed" ProgID="Equation.3" ShapeID="_x0000_i1080" DrawAspect="Content" ObjectID="_1650290889" r:id="rId132"/>
         </w:object>
       </w:r>
       <w:r>
@@ -19886,8 +19529,6 @@
       <w:r>
         <w:t>Chemical toxicity data may be entered for this aggregated chemical compartment.  When this occurs, though, chemical toxicity parameters must be left as blank for the individual analytes or double counting of toxic effects will occur.  The choice of whether to use aggregated chemical toxicity data or analyte-specific toxicity data may be made on an organism-by-organism basis.</w:t>
       </w:r>
-      <w:bookmarkStart w:id="75" w:name="_GoBack"/>
-      <w:bookmarkEnd w:id="75"/>
     </w:p>
     <w:p>
       <w:pPr>
@@ -21629,7 +21270,7 @@
     <w:rsid w:val="007E51AF"/>
   </w:style>
   <w:style w:type="character" w:customStyle="1" w:styleId="CharChar21">
-    <w:name w:val=" Char Char2"/>
+    <w:name w:val="Char Char2"/>
     <w:basedOn w:val="DefaultParagraphFont"/>
     <w:semiHidden/>
     <w:rsid w:val="00E01477"/>
@@ -23024,7 +22665,7 @@
     <w:rsid w:val="007E51AF"/>
   </w:style>
   <w:style w:type="character" w:customStyle="1" w:styleId="CharChar21">
-    <w:name w:val=" Char Char2"/>
+    <w:name w:val="Char Char2"/>
     <w:basedOn w:val="DefaultParagraphFont"/>
     <w:semiHidden/>
     <w:rsid w:val="00E01477"/>

</xml_diff>